<commit_message>
codigo compilado y testeado que funciona
</commit_message>
<xml_diff>
--- a/TP0/TPA-SO.docx
+++ b/TP0/TPA-SO.docx
@@ -288,28 +288,2554 @@
       <w:pPr>
         <w:pStyle w:val="Normal"/>
         <w:spacing w:lineRule="auto" w:line="240"/>
-        <w:rPr>
+        <w:rPr/>
+      </w:pPr>
+      <w:r>
+        <w:rPr>
+          <w:rStyle w:val="Fontstyle01"/>
+          <w:rFonts w:ascii="Arial" w:hAnsi="Arial"/>
+        </w:rPr>
+        <w:t xml:space="preserve">En la versión de Ubuntu, no se encuentra el compilador del lenguaje C, por lo que </w:t>
+      </w:r>
+      <w:r>
+        <w:rPr>
+          <w:rStyle w:val="Fontstyle01"/>
+          <w:rFonts w:ascii="Arial" w:hAnsi="Arial"/>
+        </w:rPr>
+        <w:t>habrá</w:t>
+      </w:r>
+      <w:r>
+        <w:rPr>
+          <w:rStyle w:val="Fontstyle01"/>
+          <w:rFonts w:ascii="Arial" w:hAnsi="Arial"/>
+        </w:rPr>
+        <w:t xml:space="preserve"> que instalar el mismo, por medio del comando </w:t>
+      </w:r>
+      <w:r>
+        <w:rPr>
+          <w:rStyle w:val="Fontstyle01"/>
+          <w:rFonts w:ascii="Arial" w:hAnsi="Arial"/>
+          <w:i/>
+          <w:iCs/>
+        </w:rPr>
+        <w:t>sudo apt install gc</w:t>
+      </w:r>
+      <w:r>
+        <w:rPr>
+          <w:rStyle w:val="Fontstyle01"/>
+          <w:rFonts w:ascii="Arial" w:hAnsi="Arial"/>
+          <w:i/>
+          <w:iCs/>
+        </w:rPr>
+        <w:t>c .</w:t>
+      </w:r>
+    </w:p>
+    <w:p>
+      <w:pPr>
+        <w:pStyle w:val="Normal"/>
+        <w:spacing w:lineRule="auto" w:line="240"/>
+        <w:rPr/>
+      </w:pPr>
+      <w:r>
+        <w:rPr>
+          <w:rStyle w:val="Fontstyle01"/>
+          <w:rFonts w:ascii="Arial" w:hAnsi="Arial"/>
+          <w:i w:val="false"/>
+          <w:iCs w:val="false"/>
+        </w:rPr>
+        <w:t>Con el comando gcc ARCHIVO -o COMPILADO, ejecutaremos la compilación siendo ARCHIVO el codigo en C y COMPILADO el nombre de salida del código compilado</w:t>
+      </w:r>
+    </w:p>
+    <w:p>
+      <w:pPr>
+        <w:pStyle w:val="Normal"/>
+        <w:spacing w:lineRule="auto" w:line="240"/>
+        <w:rPr/>
+      </w:pPr>
+      <w:r>
+        <w:rPr>
+          <w:rStyle w:val="Fontstyle01"/>
+          <w:rFonts w:ascii="Arial" w:hAnsi="Arial"/>
+          <w:i/>
+          <w:iCs/>
+        </w:rPr>
+        <w:t>gcc usem.c -o usem</w:t>
+      </w:r>
+    </w:p>
+    <w:p>
+      <w:pPr>
+        <w:pStyle w:val="Normal"/>
+        <w:spacing w:lineRule="auto" w:line="240"/>
+        <w:rPr/>
+      </w:pPr>
+      <w:r>
+        <w:rPr>
+          <w:rStyle w:val="Fontstyle01"/>
+          <w:rFonts w:ascii="Arial" w:hAnsi="Arial"/>
+          <w:i w:val="false"/>
+          <w:iCs w:val="false"/>
+        </w:rPr>
+        <w:t>Al compilar el codigo lanza los siguientes errores:</w:t>
+      </w:r>
+    </w:p>
+    <w:p>
+      <w:pPr>
+        <w:pStyle w:val="Normal"/>
+        <w:spacing w:lineRule="auto" w:line="240"/>
+        <w:rPr>
+          <w:rStyle w:val="Fontstyle01"/>
+          <w:rFonts w:ascii="Arial" w:hAnsi="Arial" w:cs="Arial"/>
+          <w:sz w:val="22"/>
+          <w:szCs w:val="22"/>
+        </w:rPr>
+      </w:pPr>
+      <w:r>
+        <w:rPr>
+          <w:rFonts w:cs="Arial" w:ascii="Arial" w:hAnsi="Arial"/>
+          <w:sz w:val="22"/>
+          <w:szCs w:val="22"/>
+        </w:rPr>
+      </w:r>
+    </w:p>
+    <w:p>
+      <w:pPr>
+        <w:pStyle w:val="Normal"/>
+        <w:spacing w:lineRule="auto" w:line="240"/>
+        <w:rPr/>
+      </w:pPr>
+      <w:r>
+        <w:rPr>
+          <w:rStyle w:val="Fontstyle01"/>
+          <w:rFonts w:cs="Arial" w:ascii="Arial" w:hAnsi="Arial"/>
+          <w:b/>
+          <w:bCs/>
+        </w:rPr>
+        <w:t>Errores</w:t>
+      </w:r>
+    </w:p>
+    <w:p>
+      <w:pPr>
+        <w:pStyle w:val="Normal"/>
+        <w:spacing w:lineRule="auto" w:line="240"/>
+        <w:rPr>
+          <w:rFonts w:ascii="Arial" w:hAnsi="Arial" w:cs="Arial"/>
+          <w:sz w:val="22"/>
+          <w:szCs w:val="22"/>
+        </w:rPr>
+      </w:pPr>
+      <w:r>
+        <w:rPr>
+          <w:rStyle w:val="Fontstyle01"/>
+          <w:rFonts w:ascii="Arial" w:hAnsi="Arial"/>
+        </w:rPr>
+        <w:t>Los siguientes errores son producto del copiado y no son propios del código, por lo que se arreglara la linea mal copiada.</w:t>
+      </w:r>
+    </w:p>
+    <w:p>
+      <w:pPr>
+        <w:pStyle w:val="Normal"/>
+        <w:spacing w:lineRule="auto" w:line="240"/>
+        <w:rPr>
+          <w:rFonts w:ascii="Arial" w:hAnsi="Arial" w:cs="Arial"/>
+          <w:sz w:val="22"/>
+          <w:szCs w:val="22"/>
+        </w:rPr>
+      </w:pPr>
+      <w:r>
+        <w:rPr>
+          <w:rStyle w:val="Fontstyle01"/>
+          <w:rFonts w:ascii="Arial" w:hAnsi="Arial"/>
+        </w:rPr>
+        <w:t>usem.c: In function ‘uso’:</w:t>
+      </w:r>
+    </w:p>
+    <w:p>
+      <w:pPr>
+        <w:pStyle w:val="Normal"/>
+        <w:spacing w:lineRule="auto" w:line="240"/>
+        <w:rPr>
+          <w:rFonts w:ascii="Arial" w:hAnsi="Arial" w:cs="Arial"/>
+          <w:sz w:val="22"/>
+          <w:szCs w:val="22"/>
+        </w:rPr>
+      </w:pPr>
+      <w:r>
+        <w:rPr>
+          <w:rStyle w:val="Fontstyle01"/>
+          <w:rFonts w:ascii="Arial" w:hAnsi="Arial"/>
+        </w:rPr>
+        <w:t>usem.c:146:21: warning: missing terminating " character</w:t>
+      </w:r>
+    </w:p>
+    <w:p>
+      <w:pPr>
+        <w:pStyle w:val="Normal"/>
+        <w:spacing w:lineRule="auto" w:line="240"/>
+        <w:rPr>
+          <w:rFonts w:ascii="Arial" w:hAnsi="Arial" w:cs="Arial"/>
+          <w:sz w:val="22"/>
+          <w:szCs w:val="22"/>
+        </w:rPr>
+      </w:pPr>
+      <w:r>
+        <w:rPr>
+          <w:rStyle w:val="Fontstyle01"/>
+          <w:rFonts w:ascii="Arial" w:hAnsi="Arial"/>
+        </w:rPr>
+        <w:t xml:space="preserve">     </w:t>
+      </w:r>
+      <w:r>
+        <w:rPr>
+          <w:rStyle w:val="Fontstyle01"/>
+          <w:rFonts w:ascii="Arial" w:hAnsi="Arial"/>
+        </w:rPr>
+        <w:t>fprintf(stderr, " - usem - Utilitario básico para semáforos IPC</w:t>
+      </w:r>
+    </w:p>
+    <w:p>
+      <w:pPr>
+        <w:pStyle w:val="Normal"/>
+        <w:spacing w:lineRule="auto" w:line="240"/>
+        <w:rPr>
+          <w:rFonts w:ascii="Arial" w:hAnsi="Arial" w:cs="Arial"/>
+          <w:sz w:val="22"/>
+          <w:szCs w:val="22"/>
+        </w:rPr>
+      </w:pPr>
+      <w:r>
+        <w:rPr>
+          <w:rStyle w:val="Fontstyle01"/>
+          <w:rFonts w:ascii="Arial" w:hAnsi="Arial"/>
+        </w:rPr>
+        <w:t xml:space="preserve">                     </w:t>
+      </w:r>
+      <w:r>
+        <w:rPr>
+          <w:rStyle w:val="Fontstyle01"/>
+          <w:rFonts w:ascii="Arial" w:hAnsi="Arial"/>
+        </w:rPr>
+        <w:t>^</w:t>
+      </w:r>
+    </w:p>
+    <w:p>
+      <w:pPr>
+        <w:pStyle w:val="Normal"/>
+        <w:spacing w:lineRule="auto" w:line="240"/>
+        <w:rPr>
+          <w:rFonts w:ascii="Arial" w:hAnsi="Arial" w:cs="Arial"/>
+          <w:sz w:val="22"/>
+          <w:szCs w:val="22"/>
+        </w:rPr>
+      </w:pPr>
+      <w:r>
+        <w:rPr>
+          <w:rStyle w:val="Fontstyle01"/>
+          <w:rFonts w:ascii="Arial" w:hAnsi="Arial"/>
+        </w:rPr>
+        <w:t>usem.c:146:21: error: missing terminating " character</w:t>
+      </w:r>
+    </w:p>
+    <w:p>
+      <w:pPr>
+        <w:pStyle w:val="Normal"/>
+        <w:spacing w:lineRule="auto" w:line="240"/>
+        <w:rPr>
+          <w:rFonts w:ascii="Arial" w:hAnsi="Arial" w:cs="Arial"/>
+          <w:sz w:val="22"/>
+          <w:szCs w:val="22"/>
+        </w:rPr>
+      </w:pPr>
+      <w:r>
+        <w:rPr>
+          <w:rStyle w:val="Fontstyle01"/>
+          <w:rFonts w:ascii="Arial" w:hAnsi="Arial"/>
+        </w:rPr>
+        <w:t xml:space="preserve">     </w:t>
+      </w:r>
+      <w:r>
+        <w:rPr>
+          <w:rStyle w:val="Fontstyle01"/>
+          <w:rFonts w:ascii="Arial" w:hAnsi="Arial"/>
+        </w:rPr>
+        <w:t>fprintf(stderr, " - usem - Utilitario básico para semáforos IPC</w:t>
+      </w:r>
+    </w:p>
+    <w:p>
+      <w:pPr>
+        <w:pStyle w:val="Normal"/>
+        <w:spacing w:lineRule="auto" w:line="240"/>
+        <w:rPr>
+          <w:rFonts w:ascii="Arial" w:hAnsi="Arial" w:cs="Arial"/>
+          <w:sz w:val="22"/>
+          <w:szCs w:val="22"/>
+        </w:rPr>
+      </w:pPr>
+      <w:r>
+        <w:rPr>
+          <w:rStyle w:val="Fontstyle01"/>
+          <w:rFonts w:ascii="Arial" w:hAnsi="Arial"/>
+        </w:rPr>
+        <w:t xml:space="preserve">                     </w:t>
+      </w:r>
+      <w:r>
+        <w:rPr>
+          <w:rStyle w:val="Fontstyle01"/>
+          <w:rFonts w:ascii="Arial" w:hAnsi="Arial"/>
+        </w:rPr>
+        <w:t>^~~~~~~~~~~~~~~~~~~~~~~~~~~~~~~~~~~~~~~~~~~~~~~~~</w:t>
+      </w:r>
+    </w:p>
+    <w:p>
+      <w:pPr>
+        <w:pStyle w:val="Normal"/>
+        <w:spacing w:lineRule="auto" w:line="240"/>
+        <w:rPr>
+          <w:rStyle w:val="Fontstyle01"/>
+          <w:rFonts w:ascii="Arial" w:hAnsi="Arial" w:cs="Arial"/>
+          <w:sz w:val="22"/>
+          <w:szCs w:val="22"/>
+        </w:rPr>
+      </w:pPr>
+      <w:r>
+        <w:rPr>
+          <w:rFonts w:cs="Arial" w:ascii="Arial" w:hAnsi="Arial"/>
+          <w:sz w:val="22"/>
+          <w:szCs w:val="22"/>
+        </w:rPr>
+      </w:r>
+    </w:p>
+    <w:p>
+      <w:pPr>
+        <w:pStyle w:val="Normal"/>
+        <w:spacing w:lineRule="auto" w:line="240"/>
+        <w:rPr>
+          <w:rFonts w:ascii="Arial" w:hAnsi="Arial" w:cs="Arial"/>
+          <w:sz w:val="22"/>
+          <w:szCs w:val="22"/>
+        </w:rPr>
+      </w:pPr>
+      <w:r>
+        <w:rPr>
+          <w:rStyle w:val="Fontstyle01"/>
+          <w:rFonts w:ascii="Arial" w:hAnsi="Arial"/>
+        </w:rPr>
+        <w:t>usem.c:147:5: error: stray ‘\’ in program</w:t>
+      </w:r>
+    </w:p>
+    <w:p>
+      <w:pPr>
+        <w:pStyle w:val="Normal"/>
+        <w:spacing w:lineRule="auto" w:line="240"/>
+        <w:rPr>
+          <w:rFonts w:ascii="Arial" w:hAnsi="Arial" w:cs="Arial"/>
+          <w:sz w:val="22"/>
+          <w:szCs w:val="22"/>
+        </w:rPr>
+      </w:pPr>
+      <w:r>
+        <w:rPr>
+          <w:rStyle w:val="Fontstyle01"/>
+          <w:rFonts w:ascii="Arial" w:hAnsi="Arial"/>
+        </w:rPr>
+        <w:t xml:space="preserve">     </w:t>
+      </w:r>
+      <w:r>
+        <w:rPr>
+          <w:rStyle w:val="Fontstyle01"/>
+          <w:rFonts w:ascii="Arial" w:hAnsi="Arial"/>
+        </w:rPr>
+        <w:t>\n");</w:t>
+      </w:r>
+    </w:p>
+    <w:p>
+      <w:pPr>
+        <w:pStyle w:val="Normal"/>
+        <w:spacing w:lineRule="auto" w:line="240"/>
+        <w:rPr>
+          <w:rFonts w:ascii="Arial" w:hAnsi="Arial" w:cs="Arial"/>
+          <w:sz w:val="22"/>
+          <w:szCs w:val="22"/>
+        </w:rPr>
+      </w:pPr>
+      <w:r>
+        <w:rPr>
+          <w:rStyle w:val="Fontstyle01"/>
+          <w:rFonts w:ascii="Arial" w:hAnsi="Arial"/>
+        </w:rPr>
+        <w:t xml:space="preserve">     </w:t>
+      </w:r>
+      <w:r>
+        <w:rPr>
+          <w:rStyle w:val="Fontstyle01"/>
+          <w:rFonts w:ascii="Arial" w:hAnsi="Arial"/>
+        </w:rPr>
+        <w:t>^</w:t>
+      </w:r>
+    </w:p>
+    <w:p>
+      <w:pPr>
+        <w:pStyle w:val="Normal"/>
+        <w:spacing w:lineRule="auto" w:line="240"/>
+        <w:rPr>
+          <w:rFonts w:ascii="Arial" w:hAnsi="Arial" w:cs="Arial"/>
+          <w:sz w:val="22"/>
+          <w:szCs w:val="22"/>
+        </w:rPr>
+      </w:pPr>
+      <w:r>
+        <w:rPr>
+          <w:rStyle w:val="Fontstyle01"/>
+          <w:rFonts w:ascii="Arial" w:hAnsi="Arial"/>
+        </w:rPr>
+        <w:t>usem.c:147:7: warning: missing terminating " character</w:t>
+      </w:r>
+    </w:p>
+    <w:p>
+      <w:pPr>
+        <w:pStyle w:val="Normal"/>
+        <w:spacing w:lineRule="auto" w:line="240"/>
+        <w:rPr>
+          <w:rFonts w:ascii="Arial" w:hAnsi="Arial" w:cs="Arial"/>
+          <w:sz w:val="22"/>
+          <w:szCs w:val="22"/>
+        </w:rPr>
+      </w:pPr>
+      <w:r>
+        <w:rPr>
+          <w:rStyle w:val="Fontstyle01"/>
+          <w:rFonts w:ascii="Arial" w:hAnsi="Arial"/>
+        </w:rPr>
+        <w:t xml:space="preserve">     </w:t>
+      </w:r>
+      <w:r>
+        <w:rPr>
+          <w:rStyle w:val="Fontstyle01"/>
+          <w:rFonts w:ascii="Arial" w:hAnsi="Arial"/>
+        </w:rPr>
+        <w:t>\n");</w:t>
+      </w:r>
+    </w:p>
+    <w:p>
+      <w:pPr>
+        <w:pStyle w:val="Normal"/>
+        <w:spacing w:lineRule="auto" w:line="240"/>
+        <w:rPr>
+          <w:rFonts w:ascii="Arial" w:hAnsi="Arial" w:cs="Arial"/>
+          <w:sz w:val="22"/>
+          <w:szCs w:val="22"/>
+        </w:rPr>
+      </w:pPr>
+      <w:r>
+        <w:rPr>
+          <w:rStyle w:val="Fontstyle01"/>
+          <w:rFonts w:ascii="Arial" w:hAnsi="Arial"/>
+        </w:rPr>
+        <w:t xml:space="preserve">       </w:t>
+      </w:r>
+      <w:r>
+        <w:rPr>
+          <w:rStyle w:val="Fontstyle01"/>
+          <w:rFonts w:ascii="Arial" w:hAnsi="Arial"/>
+        </w:rPr>
+        <w:t>^</w:t>
+      </w:r>
+    </w:p>
+    <w:p>
+      <w:pPr>
+        <w:pStyle w:val="Normal"/>
+        <w:spacing w:lineRule="auto" w:line="240"/>
+        <w:rPr>
+          <w:rFonts w:ascii="Arial" w:hAnsi="Arial" w:cs="Arial"/>
+          <w:sz w:val="22"/>
+          <w:szCs w:val="22"/>
+        </w:rPr>
+      </w:pPr>
+      <w:r>
+        <w:rPr>
+          <w:rStyle w:val="Fontstyle01"/>
+          <w:rFonts w:ascii="Arial" w:hAnsi="Arial"/>
+        </w:rPr>
+        <w:t>usem.c:147:7: error: missing terminating " character</w:t>
+      </w:r>
+    </w:p>
+    <w:p>
+      <w:pPr>
+        <w:pStyle w:val="Normal"/>
+        <w:spacing w:lineRule="auto" w:line="240"/>
+        <w:rPr>
+          <w:rFonts w:ascii="Arial" w:hAnsi="Arial" w:cs="Arial"/>
+          <w:sz w:val="22"/>
+          <w:szCs w:val="22"/>
+        </w:rPr>
+      </w:pPr>
+      <w:r>
+        <w:rPr>
+          <w:rStyle w:val="Fontstyle01"/>
+          <w:rFonts w:ascii="Arial" w:hAnsi="Arial"/>
+        </w:rPr>
+        <w:t xml:space="preserve">     </w:t>
+      </w:r>
+      <w:r>
+        <w:rPr>
+          <w:rStyle w:val="Fontstyle01"/>
+          <w:rFonts w:ascii="Arial" w:hAnsi="Arial"/>
+        </w:rPr>
+        <w:t>\n");</w:t>
+      </w:r>
+    </w:p>
+    <w:p>
+      <w:pPr>
+        <w:pStyle w:val="Normal"/>
+        <w:spacing w:lineRule="auto" w:line="240"/>
+        <w:rPr>
+          <w:rFonts w:ascii="Arial" w:hAnsi="Arial" w:cs="Arial"/>
+          <w:sz w:val="22"/>
+          <w:szCs w:val="22"/>
+        </w:rPr>
+      </w:pPr>
+      <w:r>
+        <w:rPr>
+          <w:rStyle w:val="Fontstyle01"/>
+          <w:rFonts w:ascii="Arial" w:hAnsi="Arial"/>
+        </w:rPr>
+        <w:t xml:space="preserve">       </w:t>
+      </w:r>
+      <w:r>
+        <w:rPr>
+          <w:rStyle w:val="Fontstyle01"/>
+          <w:rFonts w:ascii="Arial" w:hAnsi="Arial"/>
+        </w:rPr>
+        <w:t>^~~</w:t>
+      </w:r>
+    </w:p>
+    <w:p>
+      <w:pPr>
+        <w:pStyle w:val="Normal"/>
+        <w:spacing w:lineRule="auto" w:line="240"/>
+        <w:rPr>
+          <w:rFonts w:ascii="Arial" w:hAnsi="Arial" w:cs="Arial"/>
+          <w:sz w:val="22"/>
+          <w:szCs w:val="22"/>
+        </w:rPr>
+      </w:pPr>
+      <w:r>
+        <w:rPr>
+          <w:rStyle w:val="Fontstyle01"/>
+          <w:rFonts w:ascii="Arial" w:hAnsi="Arial"/>
+        </w:rPr>
+        <w:t>usem.c:147:6: error: ‘n’ undeclared (first use in this function)</w:t>
+      </w:r>
+    </w:p>
+    <w:p>
+      <w:pPr>
+        <w:pStyle w:val="Normal"/>
+        <w:spacing w:lineRule="auto" w:line="240"/>
+        <w:rPr>
+          <w:rFonts w:ascii="Arial" w:hAnsi="Arial" w:cs="Arial"/>
+          <w:sz w:val="22"/>
+          <w:szCs w:val="22"/>
+        </w:rPr>
+      </w:pPr>
+      <w:r>
+        <w:rPr>
+          <w:rStyle w:val="Fontstyle01"/>
+          <w:rFonts w:ascii="Arial" w:hAnsi="Arial"/>
+        </w:rPr>
+        <w:t xml:space="preserve">     </w:t>
+      </w:r>
+      <w:r>
+        <w:rPr>
+          <w:rStyle w:val="Fontstyle01"/>
+          <w:rFonts w:ascii="Arial" w:hAnsi="Arial"/>
+        </w:rPr>
+        <w:t>\n");</w:t>
+      </w:r>
+    </w:p>
+    <w:p>
+      <w:pPr>
+        <w:pStyle w:val="Normal"/>
+        <w:spacing w:lineRule="auto" w:line="240"/>
+        <w:rPr>
+          <w:rFonts w:ascii="Arial" w:hAnsi="Arial" w:cs="Arial"/>
+          <w:sz w:val="22"/>
+          <w:szCs w:val="22"/>
+        </w:rPr>
+      </w:pPr>
+      <w:r>
+        <w:rPr>
+          <w:rStyle w:val="Fontstyle01"/>
+          <w:rFonts w:ascii="Arial" w:hAnsi="Arial"/>
+        </w:rPr>
+        <w:t xml:space="preserve">      </w:t>
+      </w:r>
+      <w:r>
+        <w:rPr>
+          <w:rStyle w:val="Fontstyle01"/>
+          <w:rFonts w:ascii="Arial" w:hAnsi="Arial"/>
+        </w:rPr>
+        <w:t>^</w:t>
+      </w:r>
+    </w:p>
+    <w:p>
+      <w:pPr>
+        <w:pStyle w:val="Normal"/>
+        <w:spacing w:lineRule="auto" w:line="240"/>
+        <w:rPr>
+          <w:rFonts w:ascii="Arial" w:hAnsi="Arial" w:cs="Arial"/>
+          <w:sz w:val="22"/>
+          <w:szCs w:val="22"/>
+        </w:rPr>
+      </w:pPr>
+      <w:r>
+        <w:rPr>
+          <w:rStyle w:val="Fontstyle01"/>
+          <w:rFonts w:ascii="Arial" w:hAnsi="Arial"/>
+        </w:rPr>
+        <w:t>usem.c:148:5: error: expected ‘)’ before ‘fprintf’</w:t>
+      </w:r>
+    </w:p>
+    <w:p>
+      <w:pPr>
+        <w:pStyle w:val="Normal"/>
+        <w:spacing w:lineRule="auto" w:line="240"/>
+        <w:rPr>
+          <w:rFonts w:ascii="Arial" w:hAnsi="Arial" w:cs="Arial"/>
+          <w:sz w:val="22"/>
+          <w:szCs w:val="22"/>
+        </w:rPr>
+      </w:pPr>
+      <w:r>
+        <w:rPr>
+          <w:rStyle w:val="Fontstyle01"/>
+          <w:rFonts w:ascii="Arial" w:hAnsi="Arial"/>
+        </w:rPr>
+        <w:t xml:space="preserve">     </w:t>
+      </w:r>
+      <w:r>
+        <w:rPr>
+          <w:rStyle w:val="Fontstyle01"/>
+          <w:rFonts w:ascii="Arial" w:hAnsi="Arial"/>
+        </w:rPr>
+        <w:t>fprintf(stderr, "    USO : usem    (c)rear    \n");</w:t>
+      </w:r>
+    </w:p>
+    <w:p>
+      <w:pPr>
+        <w:pStyle w:val="Normal"/>
+        <w:spacing w:lineRule="auto" w:line="240"/>
+        <w:rPr>
+          <w:rFonts w:ascii="Arial" w:hAnsi="Arial" w:cs="Arial"/>
+          <w:sz w:val="22"/>
+          <w:szCs w:val="22"/>
+        </w:rPr>
+      </w:pPr>
+      <w:r>
+        <w:rPr>
+          <w:rStyle w:val="Fontstyle01"/>
+          <w:rFonts w:ascii="Arial" w:hAnsi="Arial"/>
+        </w:rPr>
+        <w:t xml:space="preserve">     </w:t>
+      </w:r>
+      <w:r>
+        <w:rPr>
+          <w:rStyle w:val="Fontstyle01"/>
+          <w:rFonts w:ascii="Arial" w:hAnsi="Arial"/>
+        </w:rPr>
+        <w:t>^~~~~~~</w:t>
+      </w:r>
+    </w:p>
+    <w:p>
+      <w:pPr>
+        <w:pStyle w:val="Normal"/>
+        <w:spacing w:lineRule="auto" w:line="240"/>
+        <w:rPr>
+          <w:rFonts w:ascii="Arial" w:hAnsi="Arial" w:cs="Arial"/>
+          <w:sz w:val="22"/>
+          <w:szCs w:val="22"/>
+        </w:rPr>
+      </w:pPr>
+      <w:r>
+        <w:rPr>
+          <w:rStyle w:val="Fontstyle01"/>
+          <w:rFonts w:ascii="Arial" w:hAnsi="Arial"/>
+        </w:rPr>
+        <w:t>usem.c:154:1: error: expected ‘;’ before ‘}’ token</w:t>
+      </w:r>
+    </w:p>
+    <w:p>
+      <w:pPr>
+        <w:pStyle w:val="Normal"/>
+        <w:spacing w:lineRule="auto" w:line="240"/>
+        <w:rPr>
+          <w:rFonts w:ascii="Arial" w:hAnsi="Arial" w:cs="Arial"/>
+          <w:sz w:val="22"/>
+          <w:szCs w:val="22"/>
+        </w:rPr>
+      </w:pPr>
+      <w:r>
+        <w:rPr>
+          <w:rStyle w:val="Fontstyle01"/>
+          <w:rFonts w:ascii="Arial" w:hAnsi="Arial"/>
+        </w:rPr>
+        <w:t xml:space="preserve"> </w:t>
+      </w:r>
+      <w:r>
+        <w:rPr>
+          <w:rStyle w:val="Fontstyle01"/>
+          <w:rFonts w:ascii="Arial" w:hAnsi="Arial"/>
+        </w:rPr>
+        <w:t>}</w:t>
+      </w:r>
+    </w:p>
+    <w:p>
+      <w:pPr>
+        <w:pStyle w:val="Normal"/>
+        <w:pBdr>
+          <w:bottom w:val="single" w:sz="2" w:space="2" w:color="000000"/>
+        </w:pBdr>
+        <w:spacing w:lineRule="auto" w:line="240"/>
+        <w:rPr>
+          <w:rStyle w:val="Fontstyle01"/>
+          <w:rFonts w:ascii="Arial" w:hAnsi="Arial" w:cs="Arial"/>
+          <w:b/>
+          <w:b/>
+          <w:bCs/>
+        </w:rPr>
+      </w:pPr>
+      <w:r>
+        <w:rPr>
+          <w:rStyle w:val="Fontstyle01"/>
+        </w:rPr>
+        <w:t xml:space="preserve"> </w:t>
+      </w:r>
+      <w:r>
+        <w:rPr>
+          <w:rStyle w:val="Fontstyle01"/>
+        </w:rPr>
+        <w:t>^</w:t>
+      </w:r>
+    </w:p>
+    <w:p>
+      <w:pPr>
+        <w:pStyle w:val="Normal"/>
+        <w:spacing w:lineRule="auto" w:line="240"/>
+        <w:rPr>
+          <w:rStyle w:val="Fontstyle01"/>
+          <w:rFonts w:ascii="Arial" w:hAnsi="Arial" w:cs="Arial"/>
+          <w:b/>
+          <w:b/>
+          <w:bCs/>
+        </w:rPr>
+      </w:pPr>
+      <w:r>
+        <w:rPr/>
+      </w:r>
+    </w:p>
+    <w:p>
+      <w:pPr>
+        <w:pStyle w:val="Normal"/>
+        <w:spacing w:lineRule="auto" w:line="240"/>
+        <w:rPr/>
+      </w:pPr>
+      <w:r>
+        <w:rPr>
+          <w:rStyle w:val="Fontstyle01"/>
+          <w:rFonts w:cs="Arial" w:ascii="Arial" w:hAnsi="Arial"/>
+          <w:b/>
+          <w:bCs/>
+        </w:rPr>
+        <w:t>Errores de compilación</w:t>
+      </w:r>
+    </w:p>
+    <w:p>
+      <w:pPr>
+        <w:pStyle w:val="Normal"/>
+        <w:spacing w:lineRule="auto" w:line="240"/>
+        <w:rPr/>
+      </w:pPr>
+      <w:r>
+        <w:rPr>
+          <w:rStyle w:val="Fontstyle01"/>
+          <w:rFonts w:cs="Arial" w:ascii="Arial" w:hAnsi="Arial"/>
+          <w:b w:val="false"/>
+          <w:bCs w:val="false"/>
+          <w:sz w:val="22"/>
+          <w:szCs w:val="22"/>
+        </w:rPr>
+        <w:t>Procedimiento de purga de errores, se compilara el codigo, se realizara la modificación y se re compilara, para observar si se produce un nuevo error o se soluciona el error.</w:t>
+      </w:r>
+    </w:p>
+    <w:p>
+      <w:pPr>
+        <w:pStyle w:val="Normal"/>
+        <w:spacing w:lineRule="auto" w:line="240"/>
+        <w:rPr>
+          <w:rStyle w:val="Fontstyle01"/>
+          <w:rFonts w:ascii="Arial" w:hAnsi="Arial" w:cs="Arial"/>
+          <w:b w:val="false"/>
+          <w:b w:val="false"/>
+          <w:bCs w:val="false"/>
+          <w:sz w:val="22"/>
+          <w:szCs w:val="22"/>
+        </w:rPr>
+      </w:pPr>
+      <w:r>
+        <w:rPr/>
+      </w:r>
+    </w:p>
+    <w:p>
+      <w:pPr>
+        <w:pStyle w:val="Normal"/>
+        <w:spacing w:lineRule="auto" w:line="240"/>
+        <w:rPr>
+          <w:rFonts w:ascii="Arial" w:hAnsi="Arial" w:cs="Arial"/>
+          <w:sz w:val="22"/>
+          <w:szCs w:val="22"/>
+        </w:rPr>
+      </w:pPr>
+      <w:r>
+        <w:rPr>
+          <w:rStyle w:val="Fontstyle01"/>
+          <w:rFonts w:ascii="Arial" w:hAnsi="Arial"/>
+          <w:i/>
+          <w:iCs/>
+        </w:rPr>
+        <w:t>usem.c: In function ‘crear_sem’:</w:t>
+      </w:r>
+    </w:p>
+    <w:p>
+      <w:pPr>
+        <w:pStyle w:val="Normal"/>
+        <w:spacing w:lineRule="auto" w:line="240"/>
+        <w:rPr>
+          <w:rFonts w:ascii="Arial" w:hAnsi="Arial" w:cs="Arial"/>
+          <w:sz w:val="22"/>
+          <w:szCs w:val="22"/>
+        </w:rPr>
+      </w:pPr>
+      <w:r>
+        <w:rPr>
+          <w:rStyle w:val="Fontstyle01"/>
+          <w:rFonts w:ascii="Arial" w:hAnsi="Arial"/>
+          <w:i/>
+          <w:iCs/>
+        </w:rPr>
+        <w:t>usem.c:80:17: error: storage size of ‘semopciones’ isn’t known</w:t>
+      </w:r>
+    </w:p>
+    <w:p>
+      <w:pPr>
+        <w:pStyle w:val="Normal"/>
+        <w:spacing w:lineRule="auto" w:line="240"/>
+        <w:rPr>
+          <w:rFonts w:ascii="Arial" w:hAnsi="Arial" w:cs="Arial"/>
+          <w:sz w:val="22"/>
+          <w:szCs w:val="22"/>
+        </w:rPr>
+      </w:pPr>
+      <w:r>
+        <w:rPr>
+          <w:rStyle w:val="Fontstyle01"/>
+          <w:rFonts w:ascii="Arial" w:hAnsi="Arial"/>
+          <w:i/>
+          <w:iCs/>
+        </w:rPr>
+        <w:t xml:space="preserve">     </w:t>
+      </w:r>
+      <w:r>
+        <w:rPr>
+          <w:rStyle w:val="Fontstyle01"/>
+          <w:rFonts w:ascii="Arial" w:hAnsi="Arial"/>
+          <w:i/>
+          <w:iCs/>
+        </w:rPr>
+        <w:t>union semun semopciones;</w:t>
+      </w:r>
+    </w:p>
+    <w:p>
+      <w:pPr>
+        <w:pStyle w:val="Normal"/>
+        <w:spacing w:lineRule="auto" w:line="240"/>
+        <w:rPr>
+          <w:rFonts w:ascii="Arial" w:hAnsi="Arial" w:cs="Arial"/>
+          <w:sz w:val="22"/>
+          <w:szCs w:val="22"/>
+        </w:rPr>
+      </w:pPr>
+      <w:r>
+        <w:rPr>
+          <w:rStyle w:val="Fontstyle01"/>
+          <w:rFonts w:ascii="Arial" w:hAnsi="Arial"/>
+          <w:i/>
+          <w:iCs/>
+        </w:rPr>
+        <w:t xml:space="preserve">                 </w:t>
+      </w:r>
+      <w:r>
+        <w:rPr>
+          <w:rStyle w:val="Fontstyle01"/>
+          <w:rFonts w:ascii="Arial" w:hAnsi="Arial"/>
+          <w:i/>
+          <w:iCs/>
+        </w:rPr>
+        <w:t>^~~~~~~~~~~</w:t>
+      </w:r>
+    </w:p>
+    <w:p>
+      <w:pPr>
+        <w:pStyle w:val="Normal"/>
+        <w:spacing w:lineRule="auto" w:line="240"/>
+        <w:rPr>
+          <w:rFonts w:ascii="Arial" w:hAnsi="Arial" w:cs="Arial"/>
+          <w:sz w:val="22"/>
+          <w:szCs w:val="22"/>
+        </w:rPr>
+      </w:pPr>
+      <w:r>
+        <w:rPr>
+          <w:rStyle w:val="Fontstyle01"/>
+          <w:rFonts w:ascii="arial" w:hAnsi="arial"/>
+        </w:rPr>
+        <w:t>Este error nos</w:t>
+      </w:r>
+      <w:r>
+        <w:rPr>
+          <w:rStyle w:val="Fontstyle01"/>
+          <w:rFonts w:ascii="arial" w:hAnsi="arial"/>
+        </w:rPr>
+        <w:t xml:space="preserve"> informa que no se conoce el tamaño de semopciones, observamos que utiliza semun, y revisando el paper y el codigo, que no se definio la estructura semun. Por lo que agregamos la misma, previo a la definicion de los procedimientos</w:t>
+      </w:r>
+    </w:p>
+    <w:p>
+      <w:pPr>
+        <w:pStyle w:val="Normal"/>
+        <w:spacing w:lineRule="auto" w:line="240"/>
+        <w:rPr>
+          <w:rStyle w:val="Fontstyle01"/>
+          <w:rFonts w:ascii="arial" w:hAnsi="arial"/>
+        </w:rPr>
+      </w:pPr>
+      <w:r>
+        <w:rPr>
+          <w:rFonts w:cs="Arial" w:ascii="Arial" w:hAnsi="Arial"/>
+          <w:sz w:val="22"/>
+          <w:szCs w:val="22"/>
+        </w:rPr>
+      </w:r>
+    </w:p>
+    <w:p>
+      <w:pPr>
+        <w:pStyle w:val="Normal"/>
+        <w:spacing w:lineRule="auto" w:line="240"/>
+        <w:rPr>
+          <w:rFonts w:ascii="Arial" w:hAnsi="Arial" w:cs="Arial"/>
+          <w:sz w:val="22"/>
+          <w:szCs w:val="22"/>
+        </w:rPr>
+      </w:pPr>
+      <w:r>
+        <w:rPr>
+          <w:rStyle w:val="Fontstyle01"/>
+          <w:rFonts w:ascii="Droid Sans Mono;monospace;monospace" w:hAnsi="Droid Sans Mono;monospace;monospace"/>
+          <w:b w:val="false"/>
+          <w:color w:val="6A9955"/>
+          <w:sz w:val="21"/>
+          <w:highlight w:val="black"/>
+        </w:rPr>
+        <w:t>/* arg para la llamada del sistema semctl*/</w:t>
+      </w:r>
+    </w:p>
+    <w:p>
+      <w:pPr>
+        <w:pStyle w:val="Normal"/>
+        <w:spacing w:lineRule="atLeast" w:line="285" w:before="0" w:after="0"/>
+        <w:rPr>
+          <w:rFonts w:ascii="Droid Sans Mono;monospace;monospace" w:hAnsi="Droid Sans Mono;monospace;monospace"/>
+          <w:b w:val="false"/>
+          <w:color w:val="D4D4D4"/>
+          <w:sz w:val="21"/>
+          <w:highlight w:val="black"/>
+        </w:rPr>
+      </w:pPr>
+      <w:r>
+        <w:rPr>
+          <w:rFonts w:ascii="Droid Sans Mono;monospace;monospace" w:hAnsi="Droid Sans Mono;monospace;monospace"/>
+          <w:b w:val="false"/>
+          <w:color w:val="569CD6"/>
+          <w:sz w:val="21"/>
+          <w:highlight w:val="black"/>
+        </w:rPr>
+        <w:t>union</w:t>
+      </w:r>
+      <w:r>
+        <w:rPr>
+          <w:rFonts w:ascii="Droid Sans Mono;monospace;monospace" w:hAnsi="Droid Sans Mono;monospace;monospace"/>
+          <w:b w:val="false"/>
+          <w:color w:val="D4D4D4"/>
+          <w:sz w:val="21"/>
+          <w:highlight w:val="black"/>
+        </w:rPr>
+        <w:t xml:space="preserve"> semun {</w:t>
+      </w:r>
+    </w:p>
+    <w:p>
+      <w:pPr>
+        <w:pStyle w:val="Normal"/>
+        <w:spacing w:lineRule="atLeast" w:line="285" w:before="0" w:after="0"/>
+        <w:rPr>
+          <w:rFonts w:ascii="Droid Sans Mono;monospace;monospace" w:hAnsi="Droid Sans Mono;monospace;monospace"/>
+          <w:b w:val="false"/>
+          <w:color w:val="D4D4D4"/>
+          <w:sz w:val="21"/>
+          <w:highlight w:val="black"/>
+        </w:rPr>
+      </w:pPr>
+      <w:r>
+        <w:rPr>
+          <w:rFonts w:ascii="Droid Sans Mono;monospace;monospace" w:hAnsi="Droid Sans Mono;monospace;monospace"/>
+          <w:b w:val="false"/>
+          <w:color w:val="569CD6"/>
+          <w:sz w:val="21"/>
+          <w:highlight w:val="black"/>
+        </w:rPr>
+        <w:t>int</w:t>
+      </w:r>
+      <w:r>
+        <w:rPr>
+          <w:rFonts w:ascii="Droid Sans Mono;monospace;monospace" w:hAnsi="Droid Sans Mono;monospace;monospace"/>
+          <w:b w:val="false"/>
+          <w:color w:val="D4D4D4"/>
+          <w:sz w:val="21"/>
+          <w:highlight w:val="black"/>
+        </w:rPr>
+        <w:t xml:space="preserve"> val;</w:t>
+      </w:r>
+      <w:r>
+        <w:rPr>
+          <w:rFonts w:ascii="Droid Sans Mono;monospace;monospace" w:hAnsi="Droid Sans Mono;monospace;monospace"/>
+          <w:b w:val="false"/>
+          <w:color w:val="6A9955"/>
+          <w:sz w:val="21"/>
+          <w:highlight w:val="black"/>
+        </w:rPr>
+        <w:t>/* valor para SETVAL*/</w:t>
+      </w:r>
+    </w:p>
+    <w:p>
+      <w:pPr>
+        <w:pStyle w:val="Normal"/>
+        <w:spacing w:lineRule="atLeast" w:line="285" w:before="0" w:after="0"/>
+        <w:rPr>
+          <w:rFonts w:ascii="Droid Sans Mono;monospace;monospace" w:hAnsi="Droid Sans Mono;monospace;monospace"/>
+          <w:b w:val="false"/>
+          <w:color w:val="D4D4D4"/>
+          <w:sz w:val="21"/>
+          <w:highlight w:val="black"/>
+        </w:rPr>
+      </w:pPr>
+      <w:r>
+        <w:rPr>
+          <w:rFonts w:ascii="Droid Sans Mono;monospace;monospace" w:hAnsi="Droid Sans Mono;monospace;monospace"/>
+          <w:b w:val="false"/>
+          <w:color w:val="569CD6"/>
+          <w:sz w:val="21"/>
+          <w:highlight w:val="black"/>
+        </w:rPr>
+        <w:t>struct</w:t>
+      </w:r>
+      <w:r>
+        <w:rPr>
+          <w:rFonts w:ascii="Droid Sans Mono;monospace;monospace" w:hAnsi="Droid Sans Mono;monospace;monospace"/>
+          <w:b w:val="false"/>
+          <w:color w:val="D4D4D4"/>
+          <w:sz w:val="21"/>
+          <w:highlight w:val="black"/>
+        </w:rPr>
+        <w:t xml:space="preserve"> semid_ds *buf;</w:t>
+      </w:r>
+      <w:r>
+        <w:rPr>
+          <w:rFonts w:ascii="Droid Sans Mono;monospace;monospace" w:hAnsi="Droid Sans Mono;monospace;monospace"/>
+          <w:b w:val="false"/>
+          <w:color w:val="6A9955"/>
+          <w:sz w:val="21"/>
+          <w:highlight w:val="black"/>
+        </w:rPr>
+        <w:t>/* buffer para IPC_STAT e IPC_SET*/</w:t>
+      </w:r>
+    </w:p>
+    <w:p>
+      <w:pPr>
+        <w:pStyle w:val="Normal"/>
+        <w:spacing w:lineRule="atLeast" w:line="285" w:before="0" w:after="0"/>
+        <w:rPr>
+          <w:rFonts w:ascii="Droid Sans Mono;monospace;monospace" w:hAnsi="Droid Sans Mono;monospace;monospace"/>
+          <w:b w:val="false"/>
+          <w:color w:val="D4D4D4"/>
+          <w:sz w:val="21"/>
+          <w:highlight w:val="black"/>
+        </w:rPr>
+      </w:pPr>
+      <w:r>
+        <w:rPr>
+          <w:rFonts w:ascii="Droid Sans Mono;monospace;monospace" w:hAnsi="Droid Sans Mono;monospace;monospace"/>
+          <w:b w:val="false"/>
+          <w:color w:val="569CD6"/>
+          <w:sz w:val="21"/>
+          <w:highlight w:val="black"/>
+        </w:rPr>
+        <w:t>ushort</w:t>
+      </w:r>
+      <w:r>
+        <w:rPr>
+          <w:rFonts w:ascii="Droid Sans Mono;monospace;monospace" w:hAnsi="Droid Sans Mono;monospace;monospace"/>
+          <w:b w:val="false"/>
+          <w:color w:val="D4D4D4"/>
+          <w:sz w:val="21"/>
+          <w:highlight w:val="black"/>
+        </w:rPr>
+        <w:t>*array;</w:t>
+      </w:r>
+      <w:r>
+        <w:rPr>
+          <w:rFonts w:ascii="Droid Sans Mono;monospace;monospace" w:hAnsi="Droid Sans Mono;monospace;monospace"/>
+          <w:b w:val="false"/>
+          <w:color w:val="6A9955"/>
+          <w:sz w:val="21"/>
+          <w:highlight w:val="black"/>
+        </w:rPr>
+        <w:t xml:space="preserve"> /* array para GETALL y SETALL*/</w:t>
+      </w:r>
+    </w:p>
+    <w:p>
+      <w:pPr>
+        <w:pStyle w:val="Normal"/>
+        <w:spacing w:lineRule="atLeast" w:line="285" w:before="0" w:after="0"/>
+        <w:rPr>
+          <w:rFonts w:ascii="Droid Sans Mono;monospace;monospace" w:hAnsi="Droid Sans Mono;monospace;monospace"/>
+          <w:b w:val="false"/>
+          <w:color w:val="D4D4D4"/>
+          <w:sz w:val="21"/>
+          <w:highlight w:val="black"/>
+        </w:rPr>
+      </w:pPr>
+      <w:r>
+        <w:rPr>
+          <w:rFonts w:ascii="Droid Sans Mono;monospace;monospace" w:hAnsi="Droid Sans Mono;monospace;monospace"/>
+          <w:b w:val="false"/>
+          <w:color w:val="569CD6"/>
+          <w:sz w:val="21"/>
+          <w:highlight w:val="black"/>
+        </w:rPr>
+        <w:t>struct</w:t>
+      </w:r>
+      <w:r>
+        <w:rPr>
+          <w:rFonts w:ascii="Droid Sans Mono;monospace;monospace" w:hAnsi="Droid Sans Mono;monospace;monospace"/>
+          <w:b w:val="false"/>
+          <w:color w:val="D4D4D4"/>
+          <w:sz w:val="21"/>
+          <w:highlight w:val="black"/>
+        </w:rPr>
+        <w:t xml:space="preserve"> seminfo *__buf;</w:t>
+      </w:r>
+      <w:r>
+        <w:rPr>
+          <w:rFonts w:ascii="Droid Sans Mono;monospace;monospace" w:hAnsi="Droid Sans Mono;monospace;monospace"/>
+          <w:b w:val="false"/>
+          <w:color w:val="6A9955"/>
+          <w:sz w:val="21"/>
+          <w:highlight w:val="black"/>
+        </w:rPr>
+        <w:t xml:space="preserve"> /* buffer para IPC_INFO*/</w:t>
+      </w:r>
+    </w:p>
+    <w:p>
+      <w:pPr>
+        <w:pStyle w:val="Normal"/>
+        <w:spacing w:lineRule="atLeast" w:line="285" w:before="0" w:after="0"/>
+        <w:rPr>
+          <w:rFonts w:ascii="Droid Sans Mono;monospace;monospace" w:hAnsi="Droid Sans Mono;monospace;monospace"/>
+          <w:b w:val="false"/>
+          <w:color w:val="D4D4D4"/>
+          <w:sz w:val="21"/>
+          <w:highlight w:val="black"/>
+        </w:rPr>
+      </w:pPr>
+      <w:r>
+        <w:rPr>
+          <w:rFonts w:ascii="Droid Sans Mono;monospace;monospace" w:hAnsi="Droid Sans Mono;monospace;monospace"/>
+          <w:b w:val="false"/>
+          <w:color w:val="569CD6"/>
+          <w:sz w:val="21"/>
+          <w:highlight w:val="black"/>
+        </w:rPr>
+        <w:t>void</w:t>
+      </w:r>
+      <w:r>
+        <w:rPr>
+          <w:rFonts w:ascii="Droid Sans Mono;monospace;monospace" w:hAnsi="Droid Sans Mono;monospace;monospace"/>
+          <w:b w:val="false"/>
+          <w:color w:val="D4D4D4"/>
+          <w:sz w:val="21"/>
+          <w:highlight w:val="black"/>
+        </w:rPr>
+        <w:t xml:space="preserve"> *__pad;</w:t>
+      </w:r>
+    </w:p>
+    <w:p>
+      <w:pPr>
+        <w:pStyle w:val="Normal"/>
+        <w:spacing w:lineRule="atLeast" w:line="285" w:before="0" w:after="0"/>
+        <w:rPr>
+          <w:rFonts w:ascii="Droid Sans Mono;monospace;monospace" w:hAnsi="Droid Sans Mono;monospace;monospace"/>
+          <w:b w:val="false"/>
+          <w:color w:val="D4D4D4"/>
+          <w:sz w:val="21"/>
+          <w:highlight w:val="black"/>
+        </w:rPr>
+      </w:pPr>
+      <w:r>
+        <w:rPr>
+          <w:rFonts w:ascii="Droid Sans Mono;monospace;monospace" w:hAnsi="Droid Sans Mono;monospace;monospace"/>
+          <w:b w:val="false"/>
+          <w:color w:val="D4D4D4"/>
+          <w:sz w:val="21"/>
+          <w:highlight w:val="black"/>
+        </w:rPr>
+        <w:t>};</w:t>
+      </w:r>
+    </w:p>
+    <w:p>
+      <w:pPr>
+        <w:pStyle w:val="Normal"/>
+        <w:spacing w:lineRule="auto" w:line="240"/>
+        <w:rPr>
+          <w:rStyle w:val="Fontstyle01"/>
+          <w:rFonts w:ascii="arial" w:hAnsi="arial"/>
+        </w:rPr>
+      </w:pPr>
+      <w:r>
+        <w:rPr>
+          <w:rFonts w:cs="Arial" w:ascii="Arial" w:hAnsi="Arial"/>
+          <w:sz w:val="22"/>
+          <w:szCs w:val="22"/>
+        </w:rPr>
+      </w:r>
+    </w:p>
+    <w:p>
+      <w:pPr>
+        <w:pStyle w:val="Normal"/>
+        <w:spacing w:lineRule="auto" w:line="240"/>
+        <w:rPr>
+          <w:rFonts w:ascii="Arial" w:hAnsi="Arial" w:cs="Arial"/>
+          <w:sz w:val="22"/>
+          <w:szCs w:val="22"/>
+        </w:rPr>
+      </w:pPr>
+      <w:r>
+        <w:rPr>
+          <w:rStyle w:val="Fontstyle01"/>
+          <w:rFonts w:ascii="Arial" w:hAnsi="Arial"/>
+        </w:rPr>
+        <w:t>usem.c:81:19: error: ‘SEMMSL’ undeclared (first use in this function); did you mean ‘SETVAL’?</w:t>
+      </w:r>
+    </w:p>
+    <w:p>
+      <w:pPr>
+        <w:pStyle w:val="Normal"/>
+        <w:spacing w:lineRule="auto" w:line="240"/>
+        <w:rPr>
+          <w:rFonts w:ascii="Arial" w:hAnsi="Arial" w:cs="Arial"/>
+          <w:sz w:val="22"/>
+          <w:szCs w:val="22"/>
+        </w:rPr>
+      </w:pPr>
+      <w:r>
+        <w:rPr>
+          <w:rStyle w:val="Fontstyle01"/>
+          <w:rFonts w:ascii="Arial" w:hAnsi="Arial"/>
+        </w:rPr>
+        <w:t xml:space="preserve">     </w:t>
+      </w:r>
+      <w:r>
+        <w:rPr>
+          <w:rStyle w:val="Fontstyle01"/>
+          <w:rFonts w:ascii="Arial" w:hAnsi="Arial"/>
+        </w:rPr>
+        <w:t>if(cantidad &gt; SEMMSL)</w:t>
+      </w:r>
+    </w:p>
+    <w:p>
+      <w:pPr>
+        <w:pStyle w:val="Normal"/>
+        <w:spacing w:lineRule="auto" w:line="240"/>
+        <w:rPr>
+          <w:rFonts w:ascii="Arial" w:hAnsi="Arial" w:cs="Arial"/>
+          <w:sz w:val="22"/>
+          <w:szCs w:val="22"/>
+        </w:rPr>
+      </w:pPr>
+      <w:r>
+        <w:rPr>
+          <w:rStyle w:val="Fontstyle01"/>
+          <w:rFonts w:ascii="Arial" w:hAnsi="Arial"/>
+        </w:rPr>
+        <w:t xml:space="preserve">                   </w:t>
+      </w:r>
+      <w:r>
+        <w:rPr>
+          <w:rStyle w:val="Fontstyle01"/>
+          <w:rFonts w:ascii="Arial" w:hAnsi="Arial"/>
+        </w:rPr>
+        <w:t>^~~~~~</w:t>
+      </w:r>
+    </w:p>
+    <w:p>
+      <w:pPr>
+        <w:pStyle w:val="Normal"/>
+        <w:spacing w:lineRule="auto" w:line="240"/>
+        <w:rPr>
+          <w:rFonts w:ascii="Arial" w:hAnsi="Arial" w:cs="Arial"/>
+          <w:sz w:val="22"/>
+          <w:szCs w:val="22"/>
+        </w:rPr>
+      </w:pPr>
+      <w:r>
+        <w:rPr>
+          <w:rStyle w:val="Fontstyle01"/>
+          <w:rFonts w:ascii="Arial" w:hAnsi="Arial"/>
+        </w:rPr>
+        <w:t xml:space="preserve">                   </w:t>
+      </w:r>
+      <w:r>
+        <w:rPr>
+          <w:rStyle w:val="Fontstyle01"/>
+          <w:rFonts w:ascii="Arial" w:hAnsi="Arial"/>
+        </w:rPr>
+        <w:t>SETVAL</w:t>
+      </w:r>
+    </w:p>
+    <w:p>
+      <w:pPr>
+        <w:pStyle w:val="Normal"/>
+        <w:spacing w:lineRule="auto" w:line="240"/>
+        <w:rPr>
+          <w:rStyle w:val="Fontstyle01"/>
+          <w:rFonts w:ascii="Arial" w:hAnsi="Arial" w:cs="Arial"/>
+          <w:sz w:val="22"/>
+          <w:szCs w:val="22"/>
+        </w:rPr>
+      </w:pPr>
+      <w:r>
+        <w:rPr>
+          <w:rFonts w:cs="Arial" w:ascii="Arial" w:hAnsi="Arial"/>
+          <w:sz w:val="22"/>
+          <w:szCs w:val="22"/>
+        </w:rPr>
+      </w:r>
+    </w:p>
+    <w:p>
+      <w:pPr>
+        <w:pStyle w:val="Normal"/>
+        <w:spacing w:lineRule="auto" w:line="240"/>
+        <w:rPr>
+          <w:rFonts w:ascii="Arial" w:hAnsi="Arial" w:cs="Arial"/>
+          <w:sz w:val="22"/>
+          <w:szCs w:val="22"/>
+        </w:rPr>
+      </w:pPr>
+      <w:r>
+        <w:rPr>
+          <w:rStyle w:val="Fontstyle01"/>
+          <w:rFonts w:ascii="Arial" w:hAnsi="Arial"/>
+        </w:rPr>
+        <w:t>Este error nos informa que SEMMSL, no esta definido y nos sugiere que tal vez nos equivocamos de constante y nos referiamos a SETVAL, pero como se trata de constantes distintas agregaremos todas las constantes que se mencionan en el paper</w:t>
+      </w:r>
+    </w:p>
+    <w:p>
+      <w:pPr>
+        <w:pStyle w:val="Normal"/>
+        <w:spacing w:lineRule="auto" w:line="240"/>
+        <w:rPr>
+          <w:rFonts w:ascii="Droid Sans Mono;monospace;monospace" w:hAnsi="Droid Sans Mono;monospace;monospace" w:cs="Arial"/>
+          <w:b w:val="false"/>
+          <w:color w:val="D4D4D4"/>
+          <w:sz w:val="21"/>
+          <w:szCs w:val="22"/>
+          <w:highlight w:val="black"/>
+        </w:rPr>
+      </w:pPr>
+      <w:r>
+        <w:rPr>
+          <w:rFonts w:cs="Arial" w:ascii="Droid Sans Mono;monospace;monospace" w:hAnsi="Droid Sans Mono;monospace;monospace"/>
+          <w:b w:val="false"/>
+          <w:color w:val="C586C0"/>
+          <w:sz w:val="21"/>
+          <w:szCs w:val="22"/>
+          <w:highlight w:val="black"/>
+        </w:rPr>
+        <w:t>#define</w:t>
+      </w:r>
+      <w:r>
+        <w:rPr>
+          <w:rFonts w:cs="Arial" w:ascii="Droid Sans Mono;monospace;monospace" w:hAnsi="Droid Sans Mono;monospace;monospace"/>
+          <w:b w:val="false"/>
+          <w:color w:val="569CD6"/>
+          <w:sz w:val="21"/>
+          <w:szCs w:val="22"/>
+          <w:highlight w:val="black"/>
+        </w:rPr>
+        <w:t xml:space="preserve"> SEMMNI </w:t>
+      </w:r>
+      <w:r>
+        <w:rPr>
+          <w:rFonts w:cs="Arial" w:ascii="Droid Sans Mono;monospace;monospace" w:hAnsi="Droid Sans Mono;monospace;monospace"/>
+          <w:b w:val="false"/>
+          <w:color w:val="B5CEA8"/>
+          <w:sz w:val="21"/>
+          <w:szCs w:val="22"/>
+          <w:highlight w:val="black"/>
+        </w:rPr>
+        <w:t>128</w:t>
+      </w:r>
+      <w:r>
+        <w:rPr>
+          <w:rFonts w:cs="Arial" w:ascii="Droid Sans Mono;monospace;monospace" w:hAnsi="Droid Sans Mono;monospace;monospace"/>
+          <w:b w:val="false"/>
+          <w:color w:val="6A9955"/>
+          <w:sz w:val="21"/>
+          <w:szCs w:val="22"/>
+          <w:highlight w:val="black"/>
+        </w:rPr>
+        <w:t xml:space="preserve"> /* máximo número de identificadores de conjuntos*/</w:t>
+      </w:r>
+    </w:p>
+    <w:p>
+      <w:pPr>
+        <w:pStyle w:val="Normal"/>
+        <w:spacing w:lineRule="atLeast" w:line="285" w:before="0" w:after="0"/>
+        <w:rPr>
+          <w:rFonts w:ascii="Droid Sans Mono;monospace;monospace" w:hAnsi="Droid Sans Mono;monospace;monospace"/>
+          <w:b w:val="false"/>
+          <w:color w:val="D4D4D4"/>
+          <w:sz w:val="21"/>
+          <w:highlight w:val="black"/>
+        </w:rPr>
+      </w:pPr>
+      <w:r>
+        <w:rPr>
+          <w:rFonts w:ascii="Droid Sans Mono;monospace;monospace" w:hAnsi="Droid Sans Mono;monospace;monospace"/>
+          <w:b w:val="false"/>
+          <w:color w:val="C586C0"/>
+          <w:sz w:val="21"/>
+          <w:highlight w:val="black"/>
+        </w:rPr>
+        <w:t>#define</w:t>
+      </w:r>
+      <w:r>
+        <w:rPr>
+          <w:rFonts w:ascii="Droid Sans Mono;monospace;monospace" w:hAnsi="Droid Sans Mono;monospace;monospace"/>
+          <w:b w:val="false"/>
+          <w:color w:val="569CD6"/>
+          <w:sz w:val="21"/>
+          <w:highlight w:val="black"/>
+        </w:rPr>
+        <w:t xml:space="preserve"> SEMMSL </w:t>
+      </w:r>
+      <w:r>
+        <w:rPr>
+          <w:rFonts w:ascii="Droid Sans Mono;monospace;monospace" w:hAnsi="Droid Sans Mono;monospace;monospace"/>
+          <w:b w:val="false"/>
+          <w:color w:val="B5CEA8"/>
+          <w:sz w:val="21"/>
+          <w:highlight w:val="black"/>
+        </w:rPr>
+        <w:t>32</w:t>
+      </w:r>
+      <w:r>
+        <w:rPr>
+          <w:rFonts w:ascii="Droid Sans Mono;monospace;monospace" w:hAnsi="Droid Sans Mono;monospace;monospace"/>
+          <w:b w:val="false"/>
+          <w:color w:val="6A9955"/>
+          <w:sz w:val="21"/>
+          <w:highlight w:val="black"/>
+        </w:rPr>
+        <w:t xml:space="preserve"> /* máximo número de semáforos por identificador*/</w:t>
+      </w:r>
+    </w:p>
+    <w:p>
+      <w:pPr>
+        <w:pStyle w:val="Normal"/>
+        <w:spacing w:lineRule="atLeast" w:line="285" w:before="0" w:after="0"/>
+        <w:rPr>
+          <w:rFonts w:ascii="Droid Sans Mono;monospace;monospace" w:hAnsi="Droid Sans Mono;monospace;monospace"/>
+          <w:b w:val="false"/>
+          <w:color w:val="D4D4D4"/>
+          <w:sz w:val="21"/>
+          <w:highlight w:val="black"/>
+        </w:rPr>
+      </w:pPr>
+      <w:r>
+        <w:rPr>
+          <w:rFonts w:ascii="Droid Sans Mono;monospace;monospace" w:hAnsi="Droid Sans Mono;monospace;monospace"/>
+          <w:b w:val="false"/>
+          <w:color w:val="C586C0"/>
+          <w:sz w:val="21"/>
+          <w:highlight w:val="black"/>
+        </w:rPr>
+        <w:t>#define</w:t>
+      </w:r>
+      <w:r>
+        <w:rPr>
+          <w:rFonts w:ascii="Droid Sans Mono;monospace;monospace" w:hAnsi="Droid Sans Mono;monospace;monospace"/>
+          <w:b w:val="false"/>
+          <w:color w:val="569CD6"/>
+          <w:sz w:val="21"/>
+          <w:highlight w:val="black"/>
+        </w:rPr>
+        <w:t xml:space="preserve"> SEMOPM </w:t>
+      </w:r>
+      <w:r>
+        <w:rPr>
+          <w:rFonts w:ascii="Droid Sans Mono;monospace;monospace" w:hAnsi="Droid Sans Mono;monospace;monospace"/>
+          <w:b w:val="false"/>
+          <w:color w:val="B5CEA8"/>
+          <w:sz w:val="21"/>
+          <w:highlight w:val="black"/>
+        </w:rPr>
+        <w:t>32</w:t>
+      </w:r>
+      <w:r>
+        <w:rPr>
+          <w:rFonts w:ascii="Droid Sans Mono;monospace;monospace" w:hAnsi="Droid Sans Mono;monospace;monospace"/>
+          <w:b w:val="false"/>
+          <w:color w:val="6A9955"/>
+          <w:sz w:val="21"/>
+          <w:highlight w:val="black"/>
+        </w:rPr>
+        <w:t xml:space="preserve"> /* máximo número de operaciones por llamada semop*/</w:t>
+      </w:r>
+    </w:p>
+    <w:p>
+      <w:pPr>
+        <w:pStyle w:val="Normal"/>
+        <w:spacing w:lineRule="atLeast" w:line="285" w:before="0" w:after="0"/>
+        <w:rPr>
+          <w:rFonts w:ascii="Droid Sans Mono;monospace;monospace" w:hAnsi="Droid Sans Mono;monospace;monospace"/>
+          <w:b w:val="false"/>
+          <w:color w:val="D4D4D4"/>
+          <w:sz w:val="21"/>
+          <w:highlight w:val="black"/>
+        </w:rPr>
+      </w:pPr>
+      <w:r>
+        <w:rPr>
+          <w:rFonts w:ascii="Droid Sans Mono;monospace;monospace" w:hAnsi="Droid Sans Mono;monospace;monospace"/>
+          <w:b w:val="false"/>
+          <w:color w:val="C586C0"/>
+          <w:sz w:val="21"/>
+          <w:highlight w:val="black"/>
+        </w:rPr>
+        <w:t>#define</w:t>
+      </w:r>
+      <w:r>
+        <w:rPr>
+          <w:rFonts w:ascii="Droid Sans Mono;monospace;monospace" w:hAnsi="Droid Sans Mono;monospace;monospace"/>
+          <w:b w:val="false"/>
+          <w:color w:val="569CD6"/>
+          <w:sz w:val="21"/>
+          <w:highlight w:val="black"/>
+        </w:rPr>
+        <w:t xml:space="preserve"> SEMVMX </w:t>
+      </w:r>
+      <w:r>
+        <w:rPr>
+          <w:rFonts w:ascii="Droid Sans Mono;monospace;monospace" w:hAnsi="Droid Sans Mono;monospace;monospace"/>
+          <w:b w:val="false"/>
+          <w:color w:val="B5CEA8"/>
+          <w:sz w:val="21"/>
+          <w:highlight w:val="black"/>
+        </w:rPr>
+        <w:t>32767</w:t>
+      </w:r>
+      <w:r>
+        <w:rPr>
+          <w:rFonts w:ascii="Droid Sans Mono;monospace;monospace" w:hAnsi="Droid Sans Mono;monospace;monospace"/>
+          <w:b w:val="false"/>
+          <w:color w:val="6A9955"/>
+          <w:sz w:val="21"/>
+          <w:highlight w:val="black"/>
+        </w:rPr>
+        <w:t xml:space="preserve"> /* máximo valor por semáforo*/</w:t>
+      </w:r>
+    </w:p>
+    <w:p>
+      <w:pPr>
+        <w:pStyle w:val="Normal"/>
+        <w:spacing w:lineRule="auto" w:line="240"/>
+        <w:rPr>
+          <w:rFonts w:ascii="Arial" w:hAnsi="Arial" w:cs="Arial"/>
+          <w:sz w:val="22"/>
+          <w:szCs w:val="22"/>
+        </w:rPr>
+      </w:pPr>
+      <w:r>
+        <w:rPr>
+          <w:rFonts w:cs="Arial" w:ascii="Arial" w:hAnsi="Arial"/>
+          <w:sz w:val="22"/>
+          <w:szCs w:val="22"/>
+        </w:rPr>
+      </w:r>
+    </w:p>
+    <w:p>
+      <w:pPr>
+        <w:pStyle w:val="Normal"/>
+        <w:spacing w:lineRule="auto" w:line="240"/>
+        <w:rPr>
+          <w:rFonts w:ascii="Arial" w:hAnsi="Arial" w:cs="Arial"/>
+          <w:sz w:val="22"/>
+          <w:szCs w:val="22"/>
+        </w:rPr>
+      </w:pPr>
+      <w:r>
+        <w:rPr>
+          <w:rStyle w:val="Fontstyle01"/>
+          <w:rFonts w:ascii="Arial" w:hAnsi="Arial"/>
+        </w:rPr>
+        <w:t>usem.c:81:19: note: each undeclared identifier is reported only once for each function it appears in</w:t>
+      </w:r>
+    </w:p>
+    <w:p>
+      <w:pPr>
+        <w:pStyle w:val="Normal"/>
+        <w:spacing w:lineRule="auto" w:line="240"/>
+        <w:rPr>
+          <w:rFonts w:ascii="Arial" w:hAnsi="Arial" w:cs="Arial"/>
+          <w:sz w:val="22"/>
+          <w:szCs w:val="22"/>
+        </w:rPr>
+      </w:pPr>
+      <w:r>
+        <w:rPr>
+          <w:rStyle w:val="Fontstyle01"/>
+          <w:rFonts w:ascii="Arial" w:hAnsi="Arial"/>
+        </w:rPr>
+        <w:t>usem.c: In function ‘zero_espera_sem’:</w:t>
+      </w:r>
+    </w:p>
+    <w:p>
+      <w:pPr>
+        <w:pStyle w:val="Normal"/>
+        <w:spacing w:lineRule="auto" w:line="240"/>
+        <w:rPr>
+          <w:rFonts w:ascii="Arial" w:hAnsi="Arial" w:cs="Arial"/>
+          <w:sz w:val="22"/>
+          <w:szCs w:val="22"/>
+        </w:rPr>
+      </w:pPr>
+      <w:r>
+        <w:rPr>
+          <w:rStyle w:val="Fontstyle01"/>
+          <w:rFonts w:ascii="Arial" w:hAnsi="Arial"/>
+        </w:rPr>
+        <w:t>usem.c:120:51: error: ‘errno’ undeclared (first use in this function)</w:t>
+      </w:r>
+    </w:p>
+    <w:p>
+      <w:pPr>
+        <w:pStyle w:val="Normal"/>
+        <w:spacing w:lineRule="auto" w:line="240"/>
+        <w:rPr>
+          <w:rFonts w:ascii="Arial" w:hAnsi="Arial" w:cs="Arial"/>
+          <w:sz w:val="22"/>
+          <w:szCs w:val="22"/>
+        </w:rPr>
+      </w:pPr>
+      <w:r>
+        <w:rPr>
+          <w:rStyle w:val="Fontstyle01"/>
+          <w:rFonts w:ascii="Arial" w:hAnsi="Arial"/>
+        </w:rPr>
+        <w:t xml:space="preserve">         </w:t>
+      </w:r>
+      <w:r>
+        <w:rPr>
+          <w:rStyle w:val="Fontstyle01"/>
+          <w:rFonts w:ascii="Arial" w:hAnsi="Arial"/>
+        </w:rPr>
+        <w:t>fprintf(stderr, "Valor de ERRNO : %d \n", errno);</w:t>
+      </w:r>
+    </w:p>
+    <w:p>
+      <w:pPr>
+        <w:pStyle w:val="Normal"/>
+        <w:spacing w:lineRule="auto" w:line="240"/>
+        <w:rPr>
+          <w:rFonts w:ascii="Arial" w:hAnsi="Arial" w:cs="Arial"/>
+          <w:sz w:val="22"/>
+          <w:szCs w:val="22"/>
+        </w:rPr>
+      </w:pPr>
+      <w:r>
+        <w:rPr>
+          <w:rStyle w:val="Fontstyle01"/>
+          <w:rFonts w:ascii="Arial" w:hAnsi="Arial"/>
+        </w:rPr>
+        <w:t xml:space="preserve">                                                   </w:t>
+      </w:r>
+      <w:r>
+        <w:rPr>
+          <w:rStyle w:val="Fontstyle01"/>
+          <w:rFonts w:ascii="Arial" w:hAnsi="Arial"/>
+        </w:rPr>
+        <w:t>^~~~~</w:t>
+      </w:r>
+    </w:p>
+    <w:p>
+      <w:pPr>
+        <w:pStyle w:val="Normal"/>
+        <w:spacing w:lineRule="auto" w:line="240"/>
+        <w:rPr>
+          <w:rStyle w:val="Fontstyle01"/>
+          <w:rFonts w:ascii="Arial" w:hAnsi="Arial" w:cs="Arial"/>
+          <w:sz w:val="22"/>
+          <w:szCs w:val="22"/>
+        </w:rPr>
+      </w:pPr>
+      <w:r>
+        <w:rPr>
+          <w:rFonts w:cs="Arial" w:ascii="Arial" w:hAnsi="Arial"/>
+          <w:sz w:val="22"/>
+          <w:szCs w:val="22"/>
+        </w:rPr>
+      </w:r>
+    </w:p>
+    <w:p>
+      <w:pPr>
+        <w:pStyle w:val="Normal"/>
+        <w:spacing w:lineRule="auto" w:line="240"/>
+        <w:rPr>
+          <w:rFonts w:ascii="Arial" w:hAnsi="Arial" w:cs="Arial"/>
+          <w:sz w:val="22"/>
+          <w:szCs w:val="22"/>
+        </w:rPr>
+      </w:pPr>
+      <w:r>
+        <w:rPr>
+          <w:rStyle w:val="Fontstyle01"/>
+          <w:rFonts w:ascii="Arial" w:hAnsi="Arial"/>
+        </w:rPr>
+        <w:t xml:space="preserve">El error nos muestra que errno no esta declarada, investigando, encontre que es necesaria la librería errno.h, por lo que la incluimos </w:t>
+      </w:r>
+    </w:p>
+    <w:p>
+      <w:pPr>
+        <w:pStyle w:val="Normal"/>
+        <w:spacing w:lineRule="auto" w:line="240"/>
+        <w:rPr>
+          <w:rFonts w:ascii="Arial" w:hAnsi="Arial" w:cs="Arial"/>
+          <w:sz w:val="22"/>
+          <w:szCs w:val="22"/>
+        </w:rPr>
+      </w:pPr>
+      <w:r>
+        <w:rPr>
+          <w:rStyle w:val="Fontstyle01"/>
+          <w:rFonts w:ascii="Droid Sans Mono;monospace;monospace" w:hAnsi="Droid Sans Mono;monospace;monospace"/>
+          <w:b w:val="false"/>
+          <w:color w:val="C586C0"/>
+          <w:sz w:val="21"/>
+          <w:highlight w:val="black"/>
+        </w:rPr>
+        <w:t>#include</w:t>
+      </w:r>
+      <w:r>
+        <w:rPr>
+          <w:rStyle w:val="Fontstyle01"/>
+          <w:rFonts w:ascii="Droid Sans Mono;monospace;monospace" w:hAnsi="Droid Sans Mono;monospace;monospace"/>
+          <w:b w:val="false"/>
+          <w:color w:val="569CD6"/>
+          <w:sz w:val="21"/>
+          <w:highlight w:val="black"/>
+        </w:rPr>
+        <w:t xml:space="preserve"> </w:t>
+      </w:r>
+      <w:r>
+        <w:rPr>
+          <w:rStyle w:val="Fontstyle01"/>
+          <w:rFonts w:ascii="Droid Sans Mono;monospace;monospace" w:hAnsi="Droid Sans Mono;monospace;monospace"/>
+          <w:b w:val="false"/>
+          <w:color w:val="CE9178"/>
+          <w:sz w:val="21"/>
+          <w:highlight w:val="black"/>
+        </w:rPr>
+        <w:t>&lt;errno.h&gt;</w:t>
+      </w:r>
+      <w:r>
+        <w:rPr>
+          <w:rStyle w:val="Fontstyle01"/>
+          <w:rFonts w:ascii="Droid Sans Mono;monospace;monospace" w:hAnsi="Droid Sans Mono;monospace;monospace"/>
+          <w:b w:val="false"/>
+          <w:color w:val="569CD6"/>
+          <w:sz w:val="21"/>
+          <w:highlight w:val="black"/>
+        </w:rPr>
+        <w:t xml:space="preserve"> </w:t>
+      </w:r>
+      <w:r>
+        <w:rPr>
+          <w:rStyle w:val="Fontstyle01"/>
+          <w:rFonts w:ascii="Droid Sans Mono;monospace;monospace" w:hAnsi="Droid Sans Mono;monospace;monospace"/>
+          <w:b w:val="false"/>
+          <w:color w:val="6A9955"/>
+          <w:sz w:val="21"/>
+          <w:highlight w:val="black"/>
+        </w:rPr>
+        <w:t>/*Libreria agregadad*/</w:t>
+      </w:r>
+    </w:p>
+    <w:p>
+      <w:pPr>
+        <w:pStyle w:val="Normal"/>
+        <w:spacing w:lineRule="auto" w:line="240"/>
+        <w:rPr>
+          <w:rStyle w:val="Fontstyle01"/>
+          <w:rFonts w:ascii="Arial" w:hAnsi="Arial" w:cs="Arial"/>
+          <w:sz w:val="22"/>
+          <w:szCs w:val="22"/>
+        </w:rPr>
+      </w:pPr>
+      <w:r>
+        <w:rPr>
+          <w:rFonts w:cs="Arial" w:ascii="Arial" w:hAnsi="Arial"/>
+          <w:sz w:val="22"/>
+          <w:szCs w:val="22"/>
+        </w:rPr>
+      </w:r>
+    </w:p>
+    <w:p>
+      <w:pPr>
+        <w:pStyle w:val="Normal"/>
+        <w:spacing w:lineRule="auto" w:line="240"/>
+        <w:rPr>
+          <w:rFonts w:ascii="Arial" w:hAnsi="Arial" w:cs="Arial"/>
+          <w:sz w:val="22"/>
+          <w:szCs w:val="22"/>
+        </w:rPr>
+      </w:pPr>
+      <w:r>
+        <w:rPr>
+          <w:rStyle w:val="Fontstyle01"/>
+          <w:rFonts w:ascii="Arial" w:hAnsi="Arial"/>
+        </w:rPr>
+        <w:t>Una vez agregada la librería, la compilacion es completada</w:t>
+      </w:r>
+    </w:p>
+    <w:p>
+      <w:pPr>
+        <w:pStyle w:val="Normal"/>
+        <w:spacing w:lineRule="auto" w:line="240"/>
+        <w:rPr>
+          <w:rStyle w:val="Fontstyle01"/>
+          <w:rFonts w:ascii="Arial" w:hAnsi="Arial" w:cs="Arial"/>
+          <w:sz w:val="22"/>
+          <w:szCs w:val="22"/>
+        </w:rPr>
+      </w:pPr>
+      <w:r>
+        <w:rPr>
+          <w:rFonts w:cs="Arial" w:ascii="Arial" w:hAnsi="Arial"/>
+          <w:sz w:val="22"/>
+          <w:szCs w:val="22"/>
+        </w:rPr>
+      </w:r>
+    </w:p>
+    <w:p>
+      <w:pPr>
+        <w:pStyle w:val="Normal"/>
+        <w:spacing w:lineRule="auto" w:line="240"/>
+        <w:rPr/>
+      </w:pPr>
+      <w:r>
+        <w:rPr>
+          <w:rStyle w:val="Fontstyle01"/>
+          <w:rFonts w:cs="Arial" w:ascii="Arial" w:hAnsi="Arial"/>
+          <w:b/>
+          <w:bCs/>
+        </w:rPr>
+        <w:t>Testeo del código</w:t>
+      </w:r>
+    </w:p>
+    <w:p>
+      <w:pPr>
+        <w:pStyle w:val="Normal"/>
+        <w:spacing w:lineRule="auto" w:line="240"/>
+        <w:rPr/>
+      </w:pPr>
+      <w:r>
+        <w:rPr>
+          <w:rStyle w:val="Fontstyle01"/>
+          <w:rFonts w:cs="Arial" w:ascii="Arial" w:hAnsi="Arial"/>
+          <w:b w:val="false"/>
+          <w:bCs w:val="false"/>
+          <w:sz w:val="22"/>
+          <w:szCs w:val="22"/>
+        </w:rPr>
+        <w:t>Probamos la ejecución de usem con las distintas variantes, por medio de la ejecucion por consola.</w:t>
+      </w:r>
+    </w:p>
+    <w:p>
+      <w:pPr>
+        <w:pStyle w:val="Normal"/>
+        <w:spacing w:lineRule="auto" w:line="240"/>
+        <w:rPr/>
+      </w:pPr>
+      <w:r>
+        <w:rPr>
+          <w:rStyle w:val="Fontstyle01"/>
+          <w:rFonts w:cs="Arial" w:ascii="Arial" w:hAnsi="Arial"/>
+          <w:b w:val="false"/>
+          <w:bCs w:val="false"/>
+          <w:i/>
+          <w:iCs/>
+          <w:sz w:val="22"/>
+          <w:szCs w:val="22"/>
+        </w:rPr>
+        <w:t xml:space="preserve">./usem </w:t>
+      </w:r>
+      <w:r>
+        <w:rPr>
+          <w:rStyle w:val="Fontstyle01"/>
+          <w:rFonts w:cs="Arial" w:ascii="Arial" w:hAnsi="Arial"/>
+          <w:b w:val="false"/>
+          <w:bCs w:val="false"/>
+          <w:i w:val="false"/>
+          <w:iCs w:val="false"/>
+          <w:sz w:val="22"/>
+          <w:szCs w:val="22"/>
+        </w:rPr>
+        <w:t>nos ejecutara el main mostrando las distintas opciones que se le puden pasar</w:t>
+      </w:r>
+    </w:p>
+    <w:p>
+      <w:pPr>
+        <w:pStyle w:val="Normal"/>
+        <w:spacing w:lineRule="auto" w:line="240"/>
+        <w:rPr/>
+      </w:pPr>
+      <w:r>
+        <w:rPr>
+          <w:rStyle w:val="Fontstyle01"/>
+          <w:rFonts w:cs="Arial" w:ascii="Arial" w:hAnsi="Arial"/>
+          <w:b w:val="false"/>
+          <w:bCs w:val="false"/>
+          <w:i/>
+          <w:iCs/>
+          <w:sz w:val="22"/>
+          <w:szCs w:val="22"/>
+        </w:rPr>
+        <w:t xml:space="preserve">./usem c </w:t>
+      </w:r>
+      <w:r>
+        <w:rPr>
+          <w:rStyle w:val="Fontstyle01"/>
+          <w:rFonts w:cs="Arial" w:ascii="Arial" w:hAnsi="Arial"/>
+          <w:b w:val="false"/>
+          <w:bCs w:val="false"/>
+          <w:i w:val="false"/>
+          <w:iCs w:val="false"/>
+          <w:sz w:val="22"/>
+          <w:szCs w:val="22"/>
+        </w:rPr>
+        <w:t>Comando principal, que crea los semaforos</w:t>
+      </w:r>
+    </w:p>
+    <w:p>
+      <w:pPr>
+        <w:pStyle w:val="Normal"/>
+        <w:spacing w:lineRule="auto" w:line="240"/>
+        <w:rPr/>
+      </w:pPr>
+      <w:r>
+        <w:rPr>
+          <w:rStyle w:val="Fontstyle01"/>
+          <w:rFonts w:cs="Arial" w:ascii="Arial" w:hAnsi="Arial"/>
+          <w:b w:val="false"/>
+          <w:bCs w:val="false"/>
+          <w:i/>
+          <w:iCs/>
+          <w:sz w:val="22"/>
+          <w:szCs w:val="22"/>
+        </w:rPr>
+        <w:t xml:space="preserve">./usem t </w:t>
+      </w:r>
+      <w:r>
+        <w:rPr>
+          <w:rStyle w:val="Fontstyle01"/>
+          <w:rFonts w:cs="Arial" w:ascii="Arial" w:hAnsi="Arial"/>
+          <w:b w:val="false"/>
+          <w:bCs w:val="false"/>
+          <w:i w:val="false"/>
+          <w:iCs w:val="false"/>
+          <w:sz w:val="22"/>
+          <w:szCs w:val="22"/>
+        </w:rPr>
+        <w:t xml:space="preserve">Comando </w:t>
+      </w:r>
+      <w:r>
+        <w:rPr>
+          <w:rStyle w:val="Fontstyle01"/>
+          <w:rFonts w:cs="Arial" w:ascii="Arial" w:hAnsi="Arial"/>
+          <w:b w:val="false"/>
+          <w:bCs w:val="false"/>
+          <w:i w:val="false"/>
+          <w:iCs w:val="false"/>
+          <w:sz w:val="22"/>
+          <w:szCs w:val="22"/>
+        </w:rPr>
+        <w:t>que ejecuta una espera, dejando la terminal en espera del ENTER, como este comando no esta pensado para ser llamado por fuera de un script shell, no notifica como es que se podra salir de la espera.</w:t>
+      </w:r>
+    </w:p>
+    <w:p>
+      <w:pPr>
+        <w:pStyle w:val="Normal"/>
+        <w:spacing w:lineRule="auto" w:line="240"/>
+        <w:rPr/>
+      </w:pPr>
+      <w:r>
+        <w:rPr>
+          <w:rStyle w:val="Fontstyle01"/>
+          <w:rFonts w:cs="Arial" w:ascii="Arial" w:hAnsi="Arial"/>
+          <w:b w:val="false"/>
+          <w:bCs w:val="false"/>
+          <w:i/>
+          <w:iCs/>
+          <w:sz w:val="22"/>
+          <w:szCs w:val="22"/>
+        </w:rPr>
+        <w:t xml:space="preserve">./usem e </w:t>
+      </w:r>
+      <w:r>
+        <w:rPr>
+          <w:rStyle w:val="Fontstyle01"/>
+          <w:rFonts w:cs="Arial" w:ascii="Arial" w:hAnsi="Arial"/>
+          <w:b w:val="false"/>
+          <w:bCs w:val="false"/>
+          <w:i w:val="false"/>
+          <w:iCs w:val="false"/>
+          <w:sz w:val="22"/>
+          <w:szCs w:val="22"/>
+        </w:rPr>
+        <w:t>Comando que espera que el semaforo este en cero. Este comando lanza un error</w:t>
+      </w:r>
+    </w:p>
+    <w:p>
+      <w:pPr>
+        <w:pStyle w:val="Normal"/>
+        <w:spacing w:lineRule="auto" w:line="240"/>
+        <w:ind w:left="170" w:right="0" w:hanging="0"/>
+        <w:rPr/>
+      </w:pPr>
+      <w:r>
+        <w:rPr>
+          <w:rStyle w:val="Fontstyle01"/>
+          <w:rFonts w:cs="Arial" w:ascii="Arial" w:hAnsi="Arial"/>
+          <w:b w:val="false"/>
+          <w:bCs w:val="false"/>
+          <w:i w:val="false"/>
+          <w:iCs w:val="false"/>
+          <w:sz w:val="22"/>
+          <w:szCs w:val="22"/>
+        </w:rPr>
+        <w:t>Proceso a la ESPERA de valor CERO en semáforo IPC...</w:t>
+      </w:r>
+    </w:p>
+    <w:p>
+      <w:pPr>
+        <w:pStyle w:val="Normal"/>
+        <w:spacing w:lineRule="auto" w:line="240"/>
+        <w:ind w:left="170" w:right="0" w:hanging="0"/>
+        <w:rPr/>
+      </w:pPr>
+      <w:r>
+        <w:rPr>
+          <w:rStyle w:val="Fontstyle01"/>
+          <w:rFonts w:cs="Arial" w:ascii="Arial" w:hAnsi="Arial"/>
+          <w:b w:val="false"/>
+          <w:bCs w:val="false"/>
+          <w:i w:val="false"/>
+          <w:iCs w:val="false"/>
+          <w:sz w:val="22"/>
+          <w:szCs w:val="22"/>
+        </w:rPr>
+        <w:t xml:space="preserve">La Espera NO pudo establecerse </w:t>
+      </w:r>
+    </w:p>
+    <w:p>
+      <w:pPr>
+        <w:pStyle w:val="Normal"/>
+        <w:spacing w:lineRule="auto" w:line="240"/>
+        <w:ind w:left="170" w:right="0" w:hanging="0"/>
+        <w:rPr/>
+      </w:pPr>
+      <w:r>
+        <w:rPr>
+          <w:rStyle w:val="Fontstyle01"/>
+          <w:rFonts w:cs="Arial" w:ascii="Arial" w:hAnsi="Arial"/>
+          <w:b w:val="false"/>
+          <w:bCs w:val="false"/>
+          <w:i w:val="false"/>
+          <w:iCs w:val="false"/>
+          <w:sz w:val="22"/>
+          <w:szCs w:val="22"/>
+        </w:rPr>
+        <w:t xml:space="preserve">Valor de ERRNO : 22 </w:t>
+      </w:r>
+    </w:p>
+    <w:p>
+      <w:pPr>
+        <w:pStyle w:val="Normal"/>
+        <w:spacing w:lineRule="auto" w:line="240"/>
+        <w:ind w:left="170" w:right="0" w:hanging="0"/>
+        <w:rPr/>
+      </w:pPr>
+      <w:r>
+        <w:rPr>
+          <w:rStyle w:val="Fontstyle01"/>
+          <w:rFonts w:cs="Arial" w:ascii="Arial" w:hAnsi="Arial"/>
+          <w:b w:val="false"/>
+          <w:bCs w:val="false"/>
+          <w:i w:val="false"/>
+          <w:iCs w:val="false"/>
+          <w:sz w:val="22"/>
+          <w:szCs w:val="22"/>
+        </w:rPr>
+        <w:t>Buscamos en la documentacion de errno</w:t>
+      </w:r>
+      <w:r>
+        <w:rPr>
+          <w:rStyle w:val="Fontstyle01"/>
+          <w:rFonts w:cs="Arial" w:ascii="Arial" w:hAnsi="Arial"/>
+          <w:b w:val="false"/>
+          <w:bCs w:val="false"/>
+          <w:i w:val="false"/>
+          <w:iCs w:val="false"/>
+          <w:sz w:val="22"/>
+          <w:szCs w:val="22"/>
+          <w:vertAlign w:val="superscript"/>
+        </w:rPr>
+        <w:t>1</w:t>
+      </w:r>
+      <w:r>
+        <w:rPr>
+          <w:rStyle w:val="Fontstyle01"/>
+          <w:rFonts w:cs="Arial" w:ascii="Arial" w:hAnsi="Arial"/>
+          <w:b w:val="false"/>
+          <w:bCs w:val="false"/>
+          <w:i w:val="false"/>
+          <w:iCs w:val="false"/>
+          <w:position w:val="0"/>
+          <w:sz w:val="24"/>
+          <w:sz w:val="22"/>
+          <w:szCs w:val="22"/>
+          <w:vertAlign w:val="baseline"/>
+        </w:rPr>
+        <w:t>, y observamos que se trata de un error EINVAL, es decir, cantidad de argumentos invalidos, revisando y comparando con los otros llamados note que en este procedimiento le falta la apertura de semaforos, por lo que agregamos la instrucción a este opcion.</w:t>
+      </w:r>
+    </w:p>
+    <w:p>
+      <w:pPr>
+        <w:pStyle w:val="Normal"/>
+        <w:spacing w:lineRule="auto" w:line="240"/>
+        <w:ind w:left="170" w:right="0" w:hanging="0"/>
+        <w:rPr/>
+      </w:pPr>
+      <w:r>
+        <w:rPr>
+          <w:rStyle w:val="Fontstyle01"/>
+          <w:rFonts w:cs="Arial" w:ascii="Droid Sans Mono;monospace;monospace" w:hAnsi="Droid Sans Mono;monospace;monospace"/>
+          <w:b w:val="false"/>
+          <w:bCs w:val="false"/>
+          <w:i w:val="false"/>
+          <w:iCs w:val="false"/>
+          <w:color w:val="C586C0"/>
+          <w:position w:val="0"/>
+          <w:sz w:val="24"/>
+          <w:sz w:val="21"/>
+          <w:szCs w:val="22"/>
+          <w:highlight w:val="black"/>
+          <w:vertAlign w:val="baseline"/>
+        </w:rPr>
+        <w:t>case</w:t>
+      </w:r>
+      <w:r>
+        <w:rPr>
+          <w:rStyle w:val="Fontstyle01"/>
+          <w:rFonts w:cs="Arial" w:ascii="Droid Sans Mono;monospace;monospace" w:hAnsi="Droid Sans Mono;monospace;monospace"/>
+          <w:b w:val="false"/>
+          <w:bCs w:val="false"/>
+          <w:i w:val="false"/>
+          <w:iCs w:val="false"/>
+          <w:color w:val="D4D4D4"/>
+          <w:position w:val="0"/>
+          <w:sz w:val="24"/>
+          <w:sz w:val="21"/>
+          <w:szCs w:val="22"/>
+          <w:highlight w:val="black"/>
+          <w:vertAlign w:val="baseline"/>
+        </w:rPr>
+        <w:t xml:space="preserve"> </w:t>
+      </w:r>
+      <w:r>
+        <w:rPr>
+          <w:rStyle w:val="Fontstyle01"/>
+          <w:rFonts w:cs="Arial" w:ascii="Droid Sans Mono;monospace;monospace" w:hAnsi="Droid Sans Mono;monospace;monospace"/>
+          <w:b w:val="false"/>
+          <w:bCs w:val="false"/>
+          <w:i w:val="false"/>
+          <w:iCs w:val="false"/>
+          <w:color w:val="CE9178"/>
+          <w:position w:val="0"/>
+          <w:sz w:val="24"/>
+          <w:sz w:val="21"/>
+          <w:szCs w:val="22"/>
+          <w:highlight w:val="black"/>
+          <w:vertAlign w:val="baseline"/>
+        </w:rPr>
+        <w:t>'e'</w:t>
+      </w:r>
+      <w:r>
+        <w:rPr>
+          <w:rStyle w:val="Fontstyle01"/>
+          <w:rFonts w:cs="Arial" w:ascii="Droid Sans Mono;monospace;monospace" w:hAnsi="Droid Sans Mono;monospace;monospace"/>
+          <w:b w:val="false"/>
+          <w:bCs w:val="false"/>
+          <w:i w:val="false"/>
+          <w:iCs w:val="false"/>
+          <w:color w:val="D4D4D4"/>
+          <w:position w:val="0"/>
+          <w:sz w:val="24"/>
+          <w:sz w:val="21"/>
+          <w:szCs w:val="22"/>
+          <w:highlight w:val="black"/>
+          <w:vertAlign w:val="baseline"/>
+        </w:rPr>
+        <w:t xml:space="preserve">: </w:t>
+      </w:r>
+      <w:r>
+        <w:rPr>
+          <w:rStyle w:val="Fontstyle01"/>
+          <w:rFonts w:cs="Arial" w:ascii="Droid Sans Mono;monospace;monospace" w:hAnsi="Droid Sans Mono;monospace;monospace"/>
+          <w:b w:val="false"/>
+          <w:bCs w:val="false"/>
+          <w:i w:val="false"/>
+          <w:iCs w:val="false"/>
+          <w:color w:val="DCDCAA"/>
+          <w:position w:val="0"/>
+          <w:sz w:val="24"/>
+          <w:sz w:val="21"/>
+          <w:szCs w:val="22"/>
+          <w:highlight w:val="black"/>
+          <w:vertAlign w:val="baseline"/>
+        </w:rPr>
+        <w:t>abrir_sem</w:t>
+      </w:r>
+      <w:r>
+        <w:rPr>
+          <w:rStyle w:val="Fontstyle01"/>
+          <w:rFonts w:cs="Arial" w:ascii="Droid Sans Mono;monospace;monospace" w:hAnsi="Droid Sans Mono;monospace;monospace"/>
+          <w:b w:val="false"/>
+          <w:bCs w:val="false"/>
+          <w:i w:val="false"/>
+          <w:iCs w:val="false"/>
+          <w:color w:val="D4D4D4"/>
+          <w:position w:val="0"/>
+          <w:sz w:val="24"/>
+          <w:sz w:val="21"/>
+          <w:szCs w:val="22"/>
+          <w:highlight w:val="black"/>
+          <w:vertAlign w:val="baseline"/>
+        </w:rPr>
+        <w:t>(&amp;</w:t>
+      </w:r>
+      <w:r>
+        <w:rPr>
+          <w:rStyle w:val="Fontstyle01"/>
+          <w:rFonts w:cs="Arial" w:ascii="Droid Sans Mono;monospace;monospace" w:hAnsi="Droid Sans Mono;monospace;monospace"/>
+          <w:b w:val="false"/>
+          <w:bCs w:val="false"/>
+          <w:i w:val="false"/>
+          <w:iCs w:val="false"/>
+          <w:color w:val="9CDCFE"/>
+          <w:position w:val="0"/>
+          <w:sz w:val="24"/>
+          <w:sz w:val="21"/>
+          <w:szCs w:val="22"/>
+          <w:highlight w:val="black"/>
+          <w:vertAlign w:val="baseline"/>
+        </w:rPr>
+        <w:t>semset_id</w:t>
+      </w:r>
+      <w:r>
+        <w:rPr>
+          <w:rStyle w:val="Fontstyle01"/>
+          <w:rFonts w:cs="Arial" w:ascii="Droid Sans Mono;monospace;monospace" w:hAnsi="Droid Sans Mono;monospace;monospace"/>
+          <w:b w:val="false"/>
+          <w:bCs w:val="false"/>
+          <w:i w:val="false"/>
+          <w:iCs w:val="false"/>
+          <w:color w:val="D4D4D4"/>
+          <w:position w:val="0"/>
+          <w:sz w:val="24"/>
+          <w:sz w:val="21"/>
+          <w:szCs w:val="22"/>
+          <w:highlight w:val="black"/>
+          <w:vertAlign w:val="baseline"/>
+        </w:rPr>
+        <w:t>, clave);</w:t>
+      </w:r>
+    </w:p>
+    <w:p>
+      <w:pPr>
+        <w:pStyle w:val="Normal"/>
+        <w:spacing w:lineRule="atLeast" w:line="285" w:before="0" w:after="0"/>
+        <w:rPr>
+          <w:rFonts w:ascii="Droid Sans Mono;monospace;monospace" w:hAnsi="Droid Sans Mono;monospace;monospace"/>
+          <w:b w:val="false"/>
+          <w:color w:val="D4D4D4"/>
+          <w:sz w:val="21"/>
+          <w:highlight w:val="black"/>
+        </w:rPr>
+      </w:pPr>
+      <w:r>
+        <w:rPr>
+          <w:rFonts w:ascii="Droid Sans Mono;monospace;monospace" w:hAnsi="Droid Sans Mono;monospace;monospace"/>
+          <w:b w:val="false"/>
+          <w:color w:val="DCDCAA"/>
+          <w:sz w:val="21"/>
+          <w:highlight w:val="black"/>
+        </w:rPr>
+        <w:t>zero_espera_sem</w:t>
+      </w:r>
+      <w:r>
+        <w:rPr>
+          <w:rFonts w:ascii="Droid Sans Mono;monospace;monospace" w:hAnsi="Droid Sans Mono;monospace;monospace"/>
+          <w:b w:val="false"/>
+          <w:color w:val="D4D4D4"/>
+          <w:sz w:val="21"/>
+          <w:highlight w:val="black"/>
+        </w:rPr>
+        <w:t>(semset_id, INI);</w:t>
+      </w:r>
+    </w:p>
+    <w:p>
+      <w:pPr>
+        <w:pStyle w:val="Normal"/>
+        <w:spacing w:lineRule="atLeast" w:line="285" w:before="0" w:after="0"/>
+        <w:rPr/>
+      </w:pPr>
+      <w:r>
+        <w:rPr>
+          <w:rFonts w:ascii="Droid Sans Mono;monospace;monospace" w:hAnsi="Droid Sans Mono;monospace;monospace"/>
+          <w:b w:val="false"/>
+          <w:color w:val="C586C0"/>
+          <w:sz w:val="21"/>
+          <w:highlight w:val="black"/>
+        </w:rPr>
+        <w:t>break</w:t>
+      </w:r>
+      <w:r>
+        <w:rPr>
+          <w:rFonts w:ascii="Droid Sans Mono;monospace;monospace" w:hAnsi="Droid Sans Mono;monospace;monospace"/>
+          <w:b w:val="false"/>
+          <w:color w:val="D4D4D4"/>
+          <w:sz w:val="21"/>
+          <w:highlight w:val="black"/>
+        </w:rPr>
+        <w:t>;</w:t>
+      </w:r>
+    </w:p>
+    <w:p>
+      <w:pPr>
+        <w:pStyle w:val="Normal"/>
+        <w:spacing w:lineRule="auto" w:line="240"/>
+        <w:ind w:left="170" w:right="0" w:hanging="0"/>
+        <w:rPr>
+          <w:rStyle w:val="Fontstyle01"/>
+          <w:rFonts w:ascii="Arial" w:hAnsi="Arial" w:cs="Arial"/>
+          <w:b w:val="false"/>
+          <w:b w:val="false"/>
+          <w:bCs w:val="false"/>
           <w:i w:val="false"/>
           <w:i w:val="false"/>
           <w:iCs w:val="false"/>
-          <w:u w:val="none"/>
-        </w:rPr>
-      </w:pPr>
-      <w:r>
-        <w:rPr>
-          <w:rStyle w:val="Fontstyle01"/>
-          <w:rFonts w:ascii="Arial" w:hAnsi="Arial"/>
-        </w:rPr>
-        <w:t xml:space="preserve">En la versión de Ubuntu, no se encuentra el compilador del lenguaje C, por lo que habra que instalar el mismo, por medio del comando </w:t>
-      </w:r>
-      <w:r>
-        <w:rPr>
-          <w:rStyle w:val="Fontstyle01"/>
-          <w:rFonts w:ascii="Arial" w:hAnsi="Arial"/>
+          <w:position w:val="0"/>
+          <w:sz w:val="22"/>
+          <w:sz w:val="22"/>
+          <w:szCs w:val="22"/>
+          <w:vertAlign w:val="baseline"/>
+        </w:rPr>
+      </w:pPr>
+      <w:r>
+        <w:rPr/>
+      </w:r>
+    </w:p>
+    <w:p>
+      <w:pPr>
+        <w:pStyle w:val="Normal"/>
+        <w:spacing w:lineRule="auto" w:line="240"/>
+        <w:rPr/>
+      </w:pPr>
+      <w:r>
+        <w:rPr>
+          <w:rStyle w:val="Fontstyle01"/>
+          <w:rFonts w:cs="Arial" w:ascii="Arial" w:hAnsi="Arial"/>
+          <w:b w:val="false"/>
+          <w:bCs w:val="false"/>
+          <w:i w:val="false"/>
+          <w:iCs w:val="false"/>
+          <w:sz w:val="22"/>
+          <w:szCs w:val="22"/>
+        </w:rPr>
+        <w:t>Re compilamos el codigo y volvemos a probar el procedimiento, esta vez espera que el semaforo llegue a cero</w:t>
+      </w:r>
+    </w:p>
+    <w:p>
+      <w:pPr>
+        <w:pStyle w:val="Normal"/>
+        <w:spacing w:lineRule="auto" w:line="240"/>
+        <w:rPr/>
+      </w:pPr>
+      <w:r>
+        <w:rPr>
+          <w:rStyle w:val="Fontstyle01"/>
+          <w:rFonts w:cs="Arial" w:ascii="Arial" w:hAnsi="Arial"/>
+          <w:b w:val="false"/>
+          <w:bCs w:val="false"/>
           <w:i/>
           <w:iCs/>
-        </w:rPr>
-        <w:t>sudo apt install gcc</w:t>
+          <w:sz w:val="22"/>
+          <w:szCs w:val="22"/>
+        </w:rPr>
+        <w:t xml:space="preserve">./usem b </w:t>
+      </w:r>
+      <w:r>
+        <w:rPr>
+          <w:rStyle w:val="Fontstyle01"/>
+          <w:rFonts w:cs="Arial" w:ascii="Arial" w:hAnsi="Arial"/>
+          <w:b w:val="false"/>
+          <w:bCs w:val="false"/>
+          <w:i w:val="false"/>
+          <w:iCs w:val="false"/>
+          <w:sz w:val="22"/>
+          <w:szCs w:val="22"/>
+        </w:rPr>
+        <w:t>Elimina el conjunto de semaforos</w:t>
+      </w:r>
+    </w:p>
+    <w:p>
+      <w:pPr>
+        <w:pStyle w:val="Normal"/>
+        <w:spacing w:lineRule="auto" w:line="240"/>
+        <w:rPr/>
+      </w:pPr>
+      <w:r>
+        <w:rPr>
+          <w:rStyle w:val="Fontstyle01"/>
+          <w:rFonts w:cs="Arial" w:ascii="Arial" w:hAnsi="Arial"/>
+          <w:b w:val="false"/>
+          <w:bCs w:val="false"/>
+          <w:i/>
+          <w:iCs/>
+          <w:sz w:val="22"/>
+          <w:szCs w:val="22"/>
+        </w:rPr>
+        <w:t xml:space="preserve">./usem a </w:t>
+      </w:r>
+      <w:r>
+        <w:rPr>
+          <w:rStyle w:val="Fontstyle01"/>
+          <w:rFonts w:cs="Arial" w:ascii="Arial" w:hAnsi="Arial"/>
+          <w:b w:val="false"/>
+          <w:bCs w:val="false"/>
+          <w:i w:val="false"/>
+          <w:iCs w:val="false"/>
+          <w:sz w:val="22"/>
+          <w:szCs w:val="22"/>
+        </w:rPr>
+        <w:t xml:space="preserve">Bloquea el semaforo, y espera que se ingrese un texto para ser almacenado en un archivo, este comando, necesitara mas parametros </w:t>
+      </w:r>
+      <w:r>
+        <w:rPr>
+          <w:rStyle w:val="Fontstyle01"/>
+          <w:rFonts w:cs="Arial" w:ascii="Arial" w:hAnsi="Arial"/>
+          <w:b w:val="false"/>
+          <w:bCs w:val="false"/>
+          <w:i w:val="false"/>
+          <w:iCs w:val="false"/>
+          <w:sz w:val="22"/>
+          <w:szCs w:val="22"/>
+        </w:rPr>
+        <w:t>el nombre del archivo y el texto</w:t>
+      </w:r>
+    </w:p>
+    <w:p>
+      <w:pPr>
+        <w:pStyle w:val="Normal"/>
+        <w:spacing w:lineRule="auto" w:line="240"/>
+        <w:rPr/>
+      </w:pPr>
+      <w:r>
+        <w:rPr>
+          <w:rStyle w:val="Fontstyle01"/>
+          <w:rFonts w:cs="Arial" w:ascii="Arial" w:hAnsi="Arial"/>
+          <w:b w:val="false"/>
+          <w:bCs w:val="false"/>
+          <w:i/>
+          <w:iCs/>
+          <w:sz w:val="22"/>
+          <w:szCs w:val="22"/>
+        </w:rPr>
+        <w:t>./usem a archivo.dat TEXTO</w:t>
+      </w:r>
+    </w:p>
+    <w:p>
+      <w:pPr>
+        <w:pStyle w:val="Normal"/>
+        <w:spacing w:lineRule="auto" w:line="240"/>
+        <w:rPr>
+          <w:rStyle w:val="Fontstyle01"/>
+          <w:rFonts w:ascii="Arial" w:hAnsi="Arial" w:cs="Arial"/>
+          <w:sz w:val="22"/>
+          <w:szCs w:val="22"/>
+        </w:rPr>
+      </w:pPr>
+      <w:r>
+        <w:rPr>
+          <w:rFonts w:cs="Arial" w:ascii="Arial" w:hAnsi="Arial"/>
+          <w:sz w:val="22"/>
+          <w:szCs w:val="22"/>
+        </w:rPr>
+      </w:r>
+    </w:p>
+    <w:p>
+      <w:pPr>
+        <w:pStyle w:val="Normal"/>
+        <w:spacing w:lineRule="auto" w:line="240"/>
+        <w:rPr>
+          <w:rStyle w:val="Fontstyle01"/>
+          <w:rFonts w:ascii="Arial" w:hAnsi="Arial" w:cs="Arial"/>
+          <w:sz w:val="22"/>
+          <w:szCs w:val="22"/>
+        </w:rPr>
+      </w:pPr>
+      <w:r>
+        <w:rPr>
+          <w:rFonts w:cs="Arial" w:ascii="Arial" w:hAnsi="Arial"/>
+          <w:sz w:val="22"/>
+          <w:szCs w:val="22"/>
+        </w:rPr>
       </w:r>
     </w:p>
     <w:p>
@@ -350,7 +2876,7 @@
           <w:b/>
           <w:bCs/>
         </w:rPr>
-        <w:t>Errores</w:t>
+        <w:t>Conclusión</w:t>
       </w:r>
     </w:p>
     <w:p>
@@ -410,137 +2936,86 @@
           <w:b/>
           <w:bCs/>
         </w:rPr>
-        <w:t>Testeo del código</w:t>
-      </w:r>
-    </w:p>
-    <w:p>
-      <w:pPr>
-        <w:pStyle w:val="Normal"/>
-        <w:spacing w:lineRule="auto" w:line="240"/>
-        <w:rPr>
-          <w:rStyle w:val="Fontstyle01"/>
-          <w:rFonts w:ascii="Arial" w:hAnsi="Arial" w:cs="Arial"/>
-          <w:sz w:val="22"/>
-          <w:szCs w:val="22"/>
-        </w:rPr>
-      </w:pPr>
-      <w:r>
-        <w:rPr>
-          <w:rFonts w:cs="Arial" w:ascii="Arial" w:hAnsi="Arial"/>
-          <w:sz w:val="22"/>
-          <w:szCs w:val="22"/>
-        </w:rPr>
-      </w:r>
-    </w:p>
-    <w:p>
-      <w:pPr>
-        <w:pStyle w:val="Normal"/>
-        <w:spacing w:lineRule="auto" w:line="240"/>
-        <w:rPr>
-          <w:rStyle w:val="Fontstyle01"/>
-          <w:rFonts w:ascii="Arial" w:hAnsi="Arial" w:cs="Arial"/>
-          <w:sz w:val="22"/>
-          <w:szCs w:val="22"/>
-        </w:rPr>
-      </w:pPr>
-      <w:r>
-        <w:rPr>
-          <w:rFonts w:cs="Arial" w:ascii="Arial" w:hAnsi="Arial"/>
-          <w:sz w:val="22"/>
-          <w:szCs w:val="22"/>
-        </w:rPr>
-      </w:r>
-    </w:p>
-    <w:p>
-      <w:pPr>
-        <w:pStyle w:val="Normal"/>
-        <w:spacing w:lineRule="auto" w:line="240"/>
-        <w:rPr>
-          <w:rStyle w:val="Fontstyle01"/>
-          <w:rFonts w:ascii="Arial" w:hAnsi="Arial" w:cs="Arial"/>
+        <w:t>Códigos</w:t>
+      </w:r>
+    </w:p>
+    <w:p>
+      <w:pPr>
+        <w:pStyle w:val="Normal"/>
+        <w:spacing w:lineRule="auto" w:line="240" w:before="0" w:after="160"/>
+        <w:rPr/>
+      </w:pPr>
+      <w:r>
+        <w:rPr/>
+      </w:r>
+    </w:p>
+    <w:p>
+      <w:pPr>
+        <w:pStyle w:val="Normal"/>
+        <w:spacing w:lineRule="auto" w:line="240" w:before="0" w:after="160"/>
+        <w:rPr/>
+      </w:pPr>
+      <w:r>
+        <w:rPr/>
+      </w:r>
+    </w:p>
+    <w:p>
+      <w:pPr>
+        <w:pStyle w:val="Normal"/>
+        <w:spacing w:lineRule="auto" w:line="240" w:before="0" w:after="160"/>
+        <w:rPr>
+          <w:rFonts w:ascii="arial" w:hAnsi="arial"/>
           <w:b/>
           <w:b/>
           <w:bCs/>
-        </w:rPr>
-      </w:pPr>
-      <w:r>
-        <w:rPr>
-          <w:rStyle w:val="Fontstyle01"/>
-          <w:rFonts w:cs="Arial" w:ascii="Arial" w:hAnsi="Arial"/>
+          <w:sz w:val="24"/>
+          <w:szCs w:val="24"/>
+        </w:rPr>
+      </w:pPr>
+      <w:r>
+        <w:rPr>
+          <w:rFonts w:ascii="arial" w:hAnsi="arial"/>
           <w:b/>
           <w:bCs/>
-        </w:rPr>
-        <w:t>Conclusión</w:t>
-      </w:r>
-    </w:p>
-    <w:p>
-      <w:pPr>
-        <w:pStyle w:val="Normal"/>
-        <w:spacing w:lineRule="auto" w:line="240"/>
-        <w:rPr>
-          <w:rStyle w:val="Fontstyle01"/>
-          <w:rFonts w:ascii="Arial" w:hAnsi="Arial" w:cs="Arial"/>
-          <w:sz w:val="22"/>
-          <w:szCs w:val="22"/>
-        </w:rPr>
-      </w:pPr>
-      <w:r>
-        <w:rPr>
-          <w:rFonts w:cs="Arial" w:ascii="Arial" w:hAnsi="Arial"/>
-          <w:sz w:val="22"/>
-          <w:szCs w:val="22"/>
-        </w:rPr>
-      </w:r>
-    </w:p>
-    <w:p>
-      <w:pPr>
-        <w:pStyle w:val="Normal"/>
-        <w:spacing w:lineRule="auto" w:line="240"/>
-        <w:rPr>
-          <w:rStyle w:val="Fontstyle01"/>
-          <w:rFonts w:ascii="Arial" w:hAnsi="Arial" w:cs="Arial"/>
-          <w:sz w:val="22"/>
-          <w:szCs w:val="22"/>
-        </w:rPr>
-      </w:pPr>
-      <w:r>
-        <w:rPr>
-          <w:rFonts w:cs="Arial" w:ascii="Arial" w:hAnsi="Arial"/>
-          <w:sz w:val="22"/>
-          <w:szCs w:val="22"/>
-        </w:rPr>
-      </w:r>
-    </w:p>
-    <w:p>
-      <w:pPr>
-        <w:pStyle w:val="Normal"/>
-        <w:spacing w:lineRule="auto" w:line="240"/>
-        <w:rPr>
-          <w:rStyle w:val="Fontstyle01"/>
-          <w:rFonts w:ascii="Arial" w:hAnsi="Arial" w:cs="Arial"/>
-          <w:b/>
-          <w:b/>
-          <w:bCs/>
-        </w:rPr>
-      </w:pPr>
-      <w:r>
-        <w:rPr>
-          <w:rStyle w:val="Fontstyle01"/>
-          <w:rFonts w:cs="Arial" w:ascii="Arial" w:hAnsi="Arial"/>
-          <w:b/>
-          <w:bCs/>
-        </w:rPr>
-        <w:t>Códigos</w:t>
+          <w:sz w:val="24"/>
+          <w:szCs w:val="24"/>
+        </w:rPr>
+        <w:t>Referencias</w:t>
       </w:r>
     </w:p>
     <w:p>
       <w:pPr>
         <w:pStyle w:val="Normal"/>
         <w:spacing w:lineRule="auto" w:line="240" w:before="0" w:after="160"/>
-        <w:rPr/>
-      </w:pPr>
-      <w:r>
-        <w:rPr/>
+        <w:rPr>
+          <w:rFonts w:ascii="arial" w:hAnsi="arial"/>
+          <w:b w:val="false"/>
+          <w:b w:val="false"/>
+          <w:bCs w:val="false"/>
+          <w:sz w:val="22"/>
+          <w:szCs w:val="22"/>
+        </w:rPr>
+      </w:pPr>
+      <w:r>
+        <w:rPr>
+          <w:rFonts w:ascii="arial" w:hAnsi="arial"/>
+          <w:b w:val="false"/>
+          <w:bCs w:val="false"/>
+          <w:sz w:val="22"/>
+          <w:szCs w:val="22"/>
+          <w:vertAlign w:val="superscript"/>
+        </w:rPr>
+        <w:t>1</w:t>
+      </w:r>
+      <w:r>
+        <w:rPr>
+          <w:rFonts w:ascii="arial" w:hAnsi="arial"/>
+          <w:b w:val="false"/>
+          <w:bCs w:val="false"/>
+          <w:sz w:val="22"/>
+          <w:szCs w:val="22"/>
+        </w:rPr>
+        <w:t>https://man7.org/linux/man-pages/man3/errno.3.html</w:t>
       </w:r>
     </w:p>
     <w:sectPr>
@@ -563,11 +3038,7 @@
     <w:pPr>
       <w:pStyle w:val="Piedepgina"/>
       <w:jc w:val="right"/>
-      <w:rPr>
-        <w:rFonts w:ascii="Bahnschrift Light" w:hAnsi="Bahnschrift Light"/>
-        <w:sz w:val="28"/>
-        <w:szCs w:val="28"/>
-      </w:rPr>
+      <w:rPr/>
     </w:pPr>
     <w:r>
       <w:rPr>
@@ -587,7 +3058,6 @@
     <w:rPrDefault>
       <w:rPr>
         <w:rFonts w:ascii="Calibri" w:hAnsi="Calibri" w:eastAsia="Calibri" w:cs="" w:asciiTheme="minorHAnsi" w:cstheme="minorBidi" w:eastAsiaTheme="minorHAnsi" w:hAnsiTheme="minorHAnsi"/>
-        <w:sz w:val="22"/>
         <w:szCs w:val="22"/>
         <w:lang w:val="es-AR" w:eastAsia="en-US" w:bidi="ar-SA"/>
       </w:rPr>

</xml_diff>